<commit_message>
Cambio para los colores
</commit_message>
<xml_diff>
--- a/Reporte - Ingresos Regresión Logística.docx
+++ b/Reporte - Ingresos Regresión Logística.docx
@@ -156,6 +156,7 @@
         </w:rPr>
         <w:t xml:space="preserve"> 0.833, </w:t>
       </w:r>
+      <w:proofErr w:type="spellStart"/>
       <w:r>
         <w:rPr>
           <w:i/>
@@ -166,6 +167,7 @@
         </w:rPr>
         <w:t>precision</w:t>
       </w:r>
+      <w:proofErr w:type="spellEnd"/>
       <w:r>
         <w:rPr>
           <w:sz w:val="20"/>
@@ -3390,7 +3392,7 @@
           <w:lang w:val="es-ES"/>
         </w:rPr>
         <w:drawing>
-          <wp:inline distT="0" distB="0" distL="0" distR="0" wp14:anchorId="036ADDDB" wp14:editId="46038D4E">
+          <wp:inline distT="0" distB="0" distL="0" distR="0" wp14:anchorId="036ADDDB" wp14:editId="0709F3A3">
             <wp:extent cx="3069692" cy="2879834"/>
             <wp:effectExtent l="0" t="0" r="3810" b="3175"/>
             <wp:docPr id="1100466054" name="Picture 6"/>
@@ -3407,15 +3409,6 @@
                   <pic:blipFill rotWithShape="1">
                     <a:blip r:embed="rId7" cstate="print">
                       <a:extLst>
-                        <a:ext uri="{BEBA8EAE-BF5A-486C-A8C5-ECC9F3942E4B}">
-                          <a14:imgProps xmlns:a14="http://schemas.microsoft.com/office/drawing/2010/main">
-                            <a14:imgLayer r:embed="rId8">
-                              <a14:imgEffect>
-                                <a14:saturation sat="0"/>
-                              </a14:imgEffect>
-                            </a14:imgLayer>
-                          </a14:imgProps>
-                        </a:ext>
                         <a:ext uri="{28A0092B-C50C-407E-A947-70E740481C1C}">
                           <a14:useLocalDpi xmlns:a14="http://schemas.microsoft.com/office/drawing/2010/main" val="0"/>
                         </a:ext>
@@ -3499,7 +3492,7 @@
           <w:lang w:val="es-ES"/>
         </w:rPr>
         <w:drawing>
-          <wp:inline distT="0" distB="0" distL="0" distR="0" wp14:anchorId="423C03C1" wp14:editId="0AD75EA5">
+          <wp:inline distT="0" distB="0" distL="0" distR="0" wp14:anchorId="423C03C1" wp14:editId="23F181A0">
             <wp:extent cx="3103685" cy="2983473"/>
             <wp:effectExtent l="0" t="0" r="0" b="1270"/>
             <wp:docPr id="1116676548" name="Picture 2" descr="A graph with blue lines&#10;&#10;AI-generated content may be incorrect."/>
@@ -3514,17 +3507,8 @@
                     <pic:cNvPicPr/>
                   </pic:nvPicPr>
                   <pic:blipFill rotWithShape="1">
-                    <a:blip r:embed="rId9" cstate="print">
+                    <a:blip r:embed="rId8" cstate="print">
                       <a:extLst>
-                        <a:ext uri="{BEBA8EAE-BF5A-486C-A8C5-ECC9F3942E4B}">
-                          <a14:imgProps xmlns:a14="http://schemas.microsoft.com/office/drawing/2010/main">
-                            <a14:imgLayer r:embed="rId10">
-                              <a14:imgEffect>
-                                <a14:saturation sat="0"/>
-                              </a14:imgEffect>
-                            </a14:imgLayer>
-                          </a14:imgProps>
-                        </a:ext>
                         <a:ext uri="{28A0092B-C50C-407E-A947-70E740481C1C}">
                           <a14:useLocalDpi xmlns:a14="http://schemas.microsoft.com/office/drawing/2010/main" val="0"/>
                         </a:ext>
@@ -3629,7 +3613,7 @@
           <w:lang w:val="es-ES"/>
         </w:rPr>
         <w:drawing>
-          <wp:inline distT="0" distB="0" distL="0" distR="0" wp14:anchorId="62352B07" wp14:editId="2AED4CB3">
+          <wp:inline distT="0" distB="0" distL="0" distR="0" wp14:anchorId="62352B07" wp14:editId="3FF076CA">
             <wp:extent cx="2980592" cy="2969797"/>
             <wp:effectExtent l="0" t="0" r="4445" b="2540"/>
             <wp:docPr id="167156621" name="Picture 3" descr="A chart of blue yellow and purple squares&#10;&#10;AI-generated content may be incorrect."/>
@@ -3644,17 +3628,8 @@
                     <pic:cNvPicPr/>
                   </pic:nvPicPr>
                   <pic:blipFill rotWithShape="1">
-                    <a:blip r:embed="rId11" cstate="print">
+                    <a:blip r:embed="rId9" cstate="print">
                       <a:extLst>
-                        <a:ext uri="{BEBA8EAE-BF5A-486C-A8C5-ECC9F3942E4B}">
-                          <a14:imgProps xmlns:a14="http://schemas.microsoft.com/office/drawing/2010/main">
-                            <a14:imgLayer r:embed="rId12">
-                              <a14:imgEffect>
-                                <a14:saturation sat="0"/>
-                              </a14:imgEffect>
-                            </a14:imgLayer>
-                          </a14:imgProps>
-                        </a:ext>
                         <a:ext uri="{28A0092B-C50C-407E-A947-70E740481C1C}">
                           <a14:useLocalDpi xmlns:a14="http://schemas.microsoft.com/office/drawing/2010/main" val="0"/>
                         </a:ext>
@@ -3890,7 +3865,7 @@
           <w:lang w:val="es-ES" w:bidi="he-IL"/>
         </w:rPr>
         <w:drawing>
-          <wp:inline distT="0" distB="0" distL="0" distR="0" wp14:anchorId="645CE949" wp14:editId="02605E05">
+          <wp:inline distT="0" distB="0" distL="0" distR="0" wp14:anchorId="645CE949" wp14:editId="23D455EF">
             <wp:extent cx="3200400" cy="2400300"/>
             <wp:effectExtent l="0" t="0" r="0" b="0"/>
             <wp:docPr id="1132979687" name="Picture 4" descr="A graph of blue bars&#10;&#10;AI-generated content may be incorrect."/>
@@ -3905,17 +3880,8 @@
                     <pic:cNvPicPr/>
                   </pic:nvPicPr>
                   <pic:blipFill>
-                    <a:blip r:embed="rId13" cstate="print">
+                    <a:blip r:embed="rId10" cstate="print">
                       <a:extLst>
-                        <a:ext uri="{BEBA8EAE-BF5A-486C-A8C5-ECC9F3942E4B}">
-                          <a14:imgProps xmlns:a14="http://schemas.microsoft.com/office/drawing/2010/main">
-                            <a14:imgLayer r:embed="rId14">
-                              <a14:imgEffect>
-                                <a14:saturation sat="0"/>
-                              </a14:imgEffect>
-                            </a14:imgLayer>
-                          </a14:imgProps>
-                        </a:ext>
                         <a:ext uri="{28A0092B-C50C-407E-A947-70E740481C1C}">
                           <a14:useLocalDpi xmlns:a14="http://schemas.microsoft.com/office/drawing/2010/main" val="0"/>
                         </a:ext>
@@ -4030,7 +3996,7 @@
         </w:rPr>
         <w:lastRenderedPageBreak/>
         <w:drawing>
-          <wp:inline distT="0" distB="0" distL="0" distR="0" wp14:anchorId="66FE97B1" wp14:editId="3D3A5875">
+          <wp:inline distT="0" distB="0" distL="0" distR="0" wp14:anchorId="66FE97B1" wp14:editId="03069BC3">
             <wp:extent cx="3200400" cy="2400300"/>
             <wp:effectExtent l="0" t="0" r="0" b="0"/>
             <wp:docPr id="19845140" name="Picture 5" descr="A graph of blue bars&#10;&#10;AI-generated content may be incorrect."/>
@@ -4045,17 +4011,8 @@
                     <pic:cNvPicPr/>
                   </pic:nvPicPr>
                   <pic:blipFill>
-                    <a:blip r:embed="rId15" cstate="print">
+                    <a:blip r:embed="rId11" cstate="print">
                       <a:extLst>
-                        <a:ext uri="{BEBA8EAE-BF5A-486C-A8C5-ECC9F3942E4B}">
-                          <a14:imgProps xmlns:a14="http://schemas.microsoft.com/office/drawing/2010/main">
-                            <a14:imgLayer r:embed="rId16">
-                              <a14:imgEffect>
-                                <a14:saturation sat="0"/>
-                              </a14:imgEffect>
-                            </a14:imgLayer>
-                          </a14:imgProps>
-                        </a:ext>
                         <a:ext uri="{28A0092B-C50C-407E-A947-70E740481C1C}">
                           <a14:useLocalDpi xmlns:a14="http://schemas.microsoft.com/office/drawing/2010/main" val="0"/>
                         </a:ext>
@@ -4265,45 +4222,7 @@
           <w:rStyle w:val="Strong"/>
           <w:lang w:val="es-ES"/>
         </w:rPr>
-        <w:t xml:space="preserve">, </w:t>
-      </w:r>
-      <w:r>
-        <w:rPr>
-          <w:i w:val="0"/>
-          <w:iCs w:val="0"/>
-          <w:lang w:val="es-ES"/>
-        </w:rPr>
-        <w:t xml:space="preserve">Educación: </w:t>
-      </w:r>
-      <w:r>
-        <w:rPr>
-          <w:rStyle w:val="Strong"/>
-          <w:b w:val="0"/>
-          <w:bCs w:val="0"/>
-          <w:i w:val="0"/>
-          <w:iCs w:val="0"/>
-          <w:lang w:val="es-ES"/>
-        </w:rPr>
-        <w:t>Maestría</w:t>
-      </w:r>
-      <w:r>
-        <w:rPr>
-          <w:i w:val="0"/>
-          <w:iCs w:val="0"/>
-          <w:lang w:val="es-ES"/>
-        </w:rPr>
-        <w:t xml:space="preserve"> → </w:t>
-      </w:r>
-      <w:r>
-        <w:rPr>
-          <w:rStyle w:val="Strong"/>
-          <w:b w:val="0"/>
-          <w:bCs w:val="0"/>
-          <w:i w:val="0"/>
-          <w:iCs w:val="0"/>
-          <w:lang w:val="es-ES"/>
-        </w:rPr>
-        <w:t>+1.9892</w:t>
+        <w:t>:</w:t>
       </w:r>
     </w:p>
     <w:p>
@@ -4317,13 +4236,16 @@
         <w:jc w:val="both"/>
         <w:rPr>
           <w:rStyle w:val="Strong"/>
-          <w:b w:val="0"/>
-          <w:bCs w:val="0"/>
-          <w:i w:val="0"/>
-          <w:iCs w:val="0"/>
-          <w:lang w:val="es-ES"/>
-        </w:rPr>
-      </w:pPr>
+          <w:lang w:val="es-ES"/>
+        </w:rPr>
+      </w:pPr>
+      <w:r>
+        <w:rPr>
+          <w:rStyle w:val="Strong"/>
+          <w:lang w:val="es-ES"/>
+        </w:rPr>
+        <w:t xml:space="preserve"> </w:t>
+      </w:r>
       <w:r>
         <w:rPr>
           <w:i w:val="0"/>
@@ -4341,7 +4263,7 @@
           <w:iCs w:val="0"/>
           <w:lang w:val="es-ES"/>
         </w:rPr>
-        <w:t>Preparatoria</w:t>
+        <w:t>Maestría</w:t>
       </w:r>
       <w:r>
         <w:rPr>
@@ -4360,7 +4282,7 @@
           <w:iCs w:val="0"/>
           <w:lang w:val="es-ES"/>
         </w:rPr>
-        <w:t>−1.6203</w:t>
+        <w:t>+1.9892</w:t>
       </w:r>
     </w:p>
     <w:p>
@@ -4387,7 +4309,7 @@
           <w:iCs w:val="0"/>
           <w:lang w:val="es-ES"/>
         </w:rPr>
-        <w:t xml:space="preserve">Ocupación: </w:t>
+        <w:t xml:space="preserve">Educación: </w:t>
       </w:r>
       <w:r>
         <w:rPr>
@@ -4398,9 +4320,16 @@
           <w:iCs w:val="0"/>
           <w:lang w:val="es-ES"/>
         </w:rPr>
-        <w:t xml:space="preserve">Tecnología y </w:t>
-      </w:r>
-      <w:proofErr w:type="spellStart"/>
+        <w:t>Preparatoria</w:t>
+      </w:r>
+      <w:r>
+        <w:rPr>
+          <w:i w:val="0"/>
+          <w:iCs w:val="0"/>
+          <w:lang w:val="es-ES"/>
+        </w:rPr>
+        <w:t xml:space="preserve"> → </w:t>
+      </w:r>
       <w:r>
         <w:rPr>
           <w:rStyle w:val="Strong"/>
@@ -4410,38 +4339,7 @@
           <w:iCs w:val="0"/>
           <w:lang w:val="es-ES"/>
         </w:rPr>
-        <w:t>serv</w:t>
-      </w:r>
-      <w:proofErr w:type="spellEnd"/>
-      <w:r>
-        <w:rPr>
-          <w:rStyle w:val="Strong"/>
-          <w:b w:val="0"/>
-          <w:bCs w:val="0"/>
-          <w:i w:val="0"/>
-          <w:iCs w:val="0"/>
-          <w:lang w:val="es-ES"/>
-        </w:rPr>
-        <w:t>. profesionales</w:t>
-      </w:r>
-      <w:r>
-        <w:rPr>
-          <w:i w:val="0"/>
-          <w:iCs w:val="0"/>
-          <w:lang w:val="es-ES"/>
-        </w:rPr>
-        <w:t xml:space="preserve"> → </w:t>
-      </w:r>
-      <w:r>
-        <w:rPr>
-          <w:rStyle w:val="Strong"/>
-          <w:b w:val="0"/>
-          <w:bCs w:val="0"/>
-          <w:i w:val="0"/>
-          <w:iCs w:val="0"/>
-          <w:lang w:val="es-ES"/>
-        </w:rPr>
-        <w:t>+1.3212</w:t>
+        <w:t>−1.6203</w:t>
       </w:r>
     </w:p>
     <w:p>
@@ -4468,7 +4366,7 @@
           <w:iCs w:val="0"/>
           <w:lang w:val="es-ES"/>
         </w:rPr>
-        <w:t xml:space="preserve">Empleo: </w:t>
+        <w:t xml:space="preserve">Ocupación: </w:t>
       </w:r>
       <w:r>
         <w:rPr>
@@ -4479,16 +4377,9 @@
           <w:iCs w:val="0"/>
           <w:lang w:val="es-ES"/>
         </w:rPr>
-        <w:t>Propia (con empresa)</w:t>
-      </w:r>
-      <w:r>
-        <w:rPr>
-          <w:i w:val="0"/>
-          <w:iCs w:val="0"/>
-          <w:lang w:val="es-ES"/>
-        </w:rPr>
-        <w:t xml:space="preserve"> → </w:t>
-      </w:r>
+        <w:t xml:space="preserve">Tecnología y </w:t>
+      </w:r>
+      <w:proofErr w:type="spellStart"/>
       <w:r>
         <w:rPr>
           <w:rStyle w:val="Strong"/>
@@ -4498,7 +4389,38 @@
           <w:iCs w:val="0"/>
           <w:lang w:val="es-ES"/>
         </w:rPr>
-        <w:t>+1.2668</w:t>
+        <w:t>serv</w:t>
+      </w:r>
+      <w:proofErr w:type="spellEnd"/>
+      <w:r>
+        <w:rPr>
+          <w:rStyle w:val="Strong"/>
+          <w:b w:val="0"/>
+          <w:bCs w:val="0"/>
+          <w:i w:val="0"/>
+          <w:iCs w:val="0"/>
+          <w:lang w:val="es-ES"/>
+        </w:rPr>
+        <w:t>. profesionales</w:t>
+      </w:r>
+      <w:r>
+        <w:rPr>
+          <w:i w:val="0"/>
+          <w:iCs w:val="0"/>
+          <w:lang w:val="es-ES"/>
+        </w:rPr>
+        <w:t xml:space="preserve"> → </w:t>
+      </w:r>
+      <w:r>
+        <w:rPr>
+          <w:rStyle w:val="Strong"/>
+          <w:b w:val="0"/>
+          <w:bCs w:val="0"/>
+          <w:i w:val="0"/>
+          <w:iCs w:val="0"/>
+          <w:lang w:val="es-ES"/>
+        </w:rPr>
+        <w:t>+1.3212</w:t>
       </w:r>
     </w:p>
     <w:p>
@@ -4521,6 +4443,14 @@
       </w:pPr>
       <w:r>
         <w:rPr>
+          <w:i w:val="0"/>
+          <w:iCs w:val="0"/>
+          <w:lang w:val="es-ES"/>
+        </w:rPr>
+        <w:t xml:space="preserve">Empleo: </w:t>
+      </w:r>
+      <w:r>
+        <w:rPr>
           <w:rStyle w:val="Strong"/>
           <w:b w:val="0"/>
           <w:bCs w:val="0"/>
@@ -4528,7 +4458,7 @@
           <w:iCs w:val="0"/>
           <w:lang w:val="es-ES"/>
         </w:rPr>
-        <w:t>Horas/semana</w:t>
+        <w:t>Propia (con empresa)</w:t>
       </w:r>
       <w:r>
         <w:rPr>
@@ -4547,7 +4477,7 @@
           <w:iCs w:val="0"/>
           <w:lang w:val="es-ES"/>
         </w:rPr>
-        <w:t>+1.2477</w:t>
+        <w:t>+1.2668</w:t>
       </w:r>
     </w:p>
     <w:p>
@@ -4570,14 +4500,6 @@
       </w:pPr>
       <w:r>
         <w:rPr>
-          <w:i w:val="0"/>
-          <w:iCs w:val="0"/>
-          <w:lang w:val="es-ES"/>
-        </w:rPr>
-        <w:t xml:space="preserve">Educación: </w:t>
-      </w:r>
-      <w:r>
-        <w:rPr>
           <w:rStyle w:val="Strong"/>
           <w:b w:val="0"/>
           <w:bCs w:val="0"/>
@@ -4585,7 +4507,7 @@
           <w:iCs w:val="0"/>
           <w:lang w:val="es-ES"/>
         </w:rPr>
-        <w:t>Secundaria/Bachillerato</w:t>
+        <w:t>Horas/semana</w:t>
       </w:r>
       <w:r>
         <w:rPr>
@@ -4604,7 +4526,7 @@
           <w:iCs w:val="0"/>
           <w:lang w:val="es-ES"/>
         </w:rPr>
-        <w:t>−1.2206</w:t>
+        <w:t>+1.2477</w:t>
       </w:r>
     </w:p>
     <w:p>
@@ -4642,7 +4564,7 @@
           <w:iCs w:val="0"/>
           <w:lang w:val="es-ES"/>
         </w:rPr>
-        <w:t>Doctorado</w:t>
+        <w:t>Secundaria/Bachillerato</w:t>
       </w:r>
       <w:r>
         <w:rPr>
@@ -4661,7 +4583,7 @@
           <w:iCs w:val="0"/>
           <w:lang w:val="es-ES"/>
         </w:rPr>
-        <w:t>+1.1599</w:t>
+        <w:t>−1.2206</w:t>
       </w:r>
     </w:p>
     <w:p>
@@ -4699,7 +4621,7 @@
           <w:iCs w:val="0"/>
           <w:lang w:val="es-ES"/>
         </w:rPr>
-        <w:t>Primaria</w:t>
+        <w:t>Doctorado</w:t>
       </w:r>
       <w:r>
         <w:rPr>
@@ -4718,7 +4640,7 @@
           <w:iCs w:val="0"/>
           <w:lang w:val="es-ES"/>
         </w:rPr>
-        <w:t>−1.0604</w:t>
+        <w:t>+1.1599</w:t>
       </w:r>
     </w:p>
     <w:p>
@@ -4745,7 +4667,7 @@
           <w:iCs w:val="0"/>
           <w:lang w:val="es-ES"/>
         </w:rPr>
-        <w:t xml:space="preserve">Ocupación: </w:t>
+        <w:t xml:space="preserve">Educación: </w:t>
       </w:r>
       <w:r>
         <w:rPr>
@@ -4756,7 +4678,7 @@
           <w:iCs w:val="0"/>
           <w:lang w:val="es-ES"/>
         </w:rPr>
-        <w:t>Comercio y logística</w:t>
+        <w:t>Primaria</w:t>
       </w:r>
       <w:r>
         <w:rPr>
@@ -4775,7 +4697,7 @@
           <w:iCs w:val="0"/>
           <w:lang w:val="es-ES"/>
         </w:rPr>
-        <w:t>−0.9628</w:t>
+        <w:t>−1.0604</w:t>
       </w:r>
     </w:p>
     <w:p>
@@ -4802,7 +4724,7 @@
           <w:iCs w:val="0"/>
           <w:lang w:val="es-ES"/>
         </w:rPr>
-        <w:t xml:space="preserve">Empleo: </w:t>
+        <w:t xml:space="preserve">Ocupación: </w:t>
       </w:r>
       <w:r>
         <w:rPr>
@@ -4813,7 +4735,7 @@
           <w:iCs w:val="0"/>
           <w:lang w:val="es-ES"/>
         </w:rPr>
-        <w:t>Propia (sin empresa)</w:t>
+        <w:t>Comercio y logística</w:t>
       </w:r>
       <w:r>
         <w:rPr>
@@ -4832,7 +4754,7 @@
           <w:iCs w:val="0"/>
           <w:lang w:val="es-ES"/>
         </w:rPr>
-        <w:t>−0.9527</w:t>
+        <w:t>−0.9628</w:t>
       </w:r>
     </w:p>
     <w:p>
@@ -4859,7 +4781,7 @@
           <w:iCs w:val="0"/>
           <w:lang w:val="es-ES"/>
         </w:rPr>
-        <w:t xml:space="preserve">Educación: </w:t>
+        <w:t xml:space="preserve">Empleo: </w:t>
       </w:r>
       <w:r>
         <w:rPr>
@@ -4870,7 +4792,7 @@
           <w:iCs w:val="0"/>
           <w:lang w:val="es-ES"/>
         </w:rPr>
-        <w:t>Universidad/Licenciatura</w:t>
+        <w:t>Propia (sin empresa)</w:t>
       </w:r>
       <w:r>
         <w:rPr>
@@ -4889,7 +4811,7 @@
           <w:iCs w:val="0"/>
           <w:lang w:val="es-ES"/>
         </w:rPr>
-        <w:t>+0.9274</w:t>
+        <w:t>−0.9527</w:t>
       </w:r>
     </w:p>
     <w:p>
@@ -4916,7 +4838,7 @@
           <w:iCs w:val="0"/>
           <w:lang w:val="es-ES"/>
         </w:rPr>
-        <w:t xml:space="preserve">Ocupación: </w:t>
+        <w:t xml:space="preserve">Educación: </w:t>
       </w:r>
       <w:r>
         <w:rPr>
@@ -4927,7 +4849,7 @@
           <w:iCs w:val="0"/>
           <w:lang w:val="es-ES"/>
         </w:rPr>
-        <w:t>Agro y alimentos</w:t>
+        <w:t>Universidad/Licenciatura</w:t>
       </w:r>
       <w:r>
         <w:rPr>
@@ -4946,7 +4868,7 @@
           <w:iCs w:val="0"/>
           <w:lang w:val="es-ES"/>
         </w:rPr>
-        <w:t>−0.8158</w:t>
+        <w:t>+0.9274</w:t>
       </w:r>
     </w:p>
     <w:p>
@@ -4984,9 +4906,16 @@
           <w:iCs w:val="0"/>
           <w:lang w:val="es-ES"/>
         </w:rPr>
-        <w:t xml:space="preserve">Salud y </w:t>
-      </w:r>
-      <w:proofErr w:type="spellStart"/>
+        <w:t>Agro y alimentos</w:t>
+      </w:r>
+      <w:r>
+        <w:rPr>
+          <w:i w:val="0"/>
+          <w:iCs w:val="0"/>
+          <w:lang w:val="es-ES"/>
+        </w:rPr>
+        <w:t xml:space="preserve"> → </w:t>
+      </w:r>
       <w:r>
         <w:rPr>
           <w:rStyle w:val="Strong"/>
@@ -4996,38 +4925,7 @@
           <w:iCs w:val="0"/>
           <w:lang w:val="es-ES"/>
         </w:rPr>
-        <w:t>serv</w:t>
-      </w:r>
-      <w:proofErr w:type="spellEnd"/>
-      <w:r>
-        <w:rPr>
-          <w:rStyle w:val="Strong"/>
-          <w:b w:val="0"/>
-          <w:bCs w:val="0"/>
-          <w:i w:val="0"/>
-          <w:iCs w:val="0"/>
-          <w:lang w:val="es-ES"/>
-        </w:rPr>
-        <w:t>. sociales</w:t>
-      </w:r>
-      <w:r>
-        <w:rPr>
-          <w:i w:val="0"/>
-          <w:iCs w:val="0"/>
-          <w:lang w:val="es-ES"/>
-        </w:rPr>
-        <w:t xml:space="preserve"> → </w:t>
-      </w:r>
-      <w:r>
-        <w:rPr>
-          <w:rStyle w:val="Strong"/>
-          <w:b w:val="0"/>
-          <w:bCs w:val="0"/>
-          <w:i w:val="0"/>
-          <w:iCs w:val="0"/>
-          <w:lang w:val="es-ES"/>
-        </w:rPr>
-        <w:t>+0.7723</w:t>
+        <w:t>−0.8158</w:t>
       </w:r>
     </w:p>
     <w:p>
@@ -5054,7 +4952,7 @@
           <w:iCs w:val="0"/>
           <w:lang w:val="es-ES"/>
         </w:rPr>
-        <w:t xml:space="preserve">Género: </w:t>
+        <w:t xml:space="preserve">Ocupación: </w:t>
       </w:r>
       <w:r>
         <w:rPr>
@@ -5065,16 +4963,9 @@
           <w:iCs w:val="0"/>
           <w:lang w:val="es-ES"/>
         </w:rPr>
-        <w:t>Prefiero no decir</w:t>
-      </w:r>
-      <w:r>
-        <w:rPr>
-          <w:i w:val="0"/>
-          <w:iCs w:val="0"/>
-          <w:lang w:val="es-ES"/>
-        </w:rPr>
-        <w:t xml:space="preserve"> → </w:t>
-      </w:r>
+        <w:t xml:space="preserve">Salud y </w:t>
+      </w:r>
+      <w:proofErr w:type="spellStart"/>
       <w:r>
         <w:rPr>
           <w:rStyle w:val="Strong"/>
@@ -5084,7 +4975,38 @@
           <w:iCs w:val="0"/>
           <w:lang w:val="es-ES"/>
         </w:rPr>
-        <w:t>+0.7398</w:t>
+        <w:t>serv</w:t>
+      </w:r>
+      <w:proofErr w:type="spellEnd"/>
+      <w:r>
+        <w:rPr>
+          <w:rStyle w:val="Strong"/>
+          <w:b w:val="0"/>
+          <w:bCs w:val="0"/>
+          <w:i w:val="0"/>
+          <w:iCs w:val="0"/>
+          <w:lang w:val="es-ES"/>
+        </w:rPr>
+        <w:t>. sociales</w:t>
+      </w:r>
+      <w:r>
+        <w:rPr>
+          <w:i w:val="0"/>
+          <w:iCs w:val="0"/>
+          <w:lang w:val="es-ES"/>
+        </w:rPr>
+        <w:t xml:space="preserve"> → </w:t>
+      </w:r>
+      <w:r>
+        <w:rPr>
+          <w:rStyle w:val="Strong"/>
+          <w:b w:val="0"/>
+          <w:bCs w:val="0"/>
+          <w:i w:val="0"/>
+          <w:iCs w:val="0"/>
+          <w:lang w:val="es-ES"/>
+        </w:rPr>
+        <w:t>+0.7723</w:t>
       </w:r>
     </w:p>
     <w:p>
@@ -5097,21 +5019,6 @@
         <w:spacing w:line="276" w:lineRule="auto"/>
         <w:jc w:val="both"/>
         <w:rPr>
-          <w:i w:val="0"/>
-          <w:iCs w:val="0"/>
-          <w:lang w:val="es-ES"/>
-        </w:rPr>
-      </w:pPr>
-      <w:r>
-        <w:rPr>
-          <w:i w:val="0"/>
-          <w:iCs w:val="0"/>
-          <w:lang w:val="es-ES"/>
-        </w:rPr>
-        <w:t xml:space="preserve">Empleo: </w:t>
-      </w:r>
-      <w:r>
-        <w:rPr>
           <w:rStyle w:val="Strong"/>
           <w:b w:val="0"/>
           <w:bCs w:val="0"/>
@@ -5119,15 +5026,14 @@
           <w:iCs w:val="0"/>
           <w:lang w:val="es-ES"/>
         </w:rPr>
-        <w:t>Trabajo no remunerado</w:t>
-      </w:r>
-      <w:r>
-        <w:rPr>
-          <w:i w:val="0"/>
-          <w:iCs w:val="0"/>
-          <w:lang w:val="es-ES"/>
-        </w:rPr>
-        <w:t xml:space="preserve"> → </w:t>
+      </w:pPr>
+      <w:r>
+        <w:rPr>
+          <w:i w:val="0"/>
+          <w:iCs w:val="0"/>
+          <w:lang w:val="es-ES"/>
+        </w:rPr>
+        <w:t xml:space="preserve">Género: </w:t>
       </w:r>
       <w:r>
         <w:rPr>
@@ -5138,6 +5044,79 @@
           <w:iCs w:val="0"/>
           <w:lang w:val="es-ES"/>
         </w:rPr>
+        <w:t>Prefiero no decir</w:t>
+      </w:r>
+      <w:r>
+        <w:rPr>
+          <w:i w:val="0"/>
+          <w:iCs w:val="0"/>
+          <w:lang w:val="es-ES"/>
+        </w:rPr>
+        <w:t xml:space="preserve"> → </w:t>
+      </w:r>
+      <w:r>
+        <w:rPr>
+          <w:rStyle w:val="Strong"/>
+          <w:b w:val="0"/>
+          <w:bCs w:val="0"/>
+          <w:i w:val="0"/>
+          <w:iCs w:val="0"/>
+          <w:lang w:val="es-ES"/>
+        </w:rPr>
+        <w:t>+0.7398</w:t>
+      </w:r>
+    </w:p>
+    <w:p>
+      <w:pPr>
+        <w:pStyle w:val="Heading2"/>
+        <w:numPr>
+          <w:ilvl w:val="0"/>
+          <w:numId w:val="20"/>
+        </w:numPr>
+        <w:spacing w:line="276" w:lineRule="auto"/>
+        <w:jc w:val="both"/>
+        <w:rPr>
+          <w:i w:val="0"/>
+          <w:iCs w:val="0"/>
+          <w:lang w:val="es-ES"/>
+        </w:rPr>
+      </w:pPr>
+      <w:r>
+        <w:rPr>
+          <w:i w:val="0"/>
+          <w:iCs w:val="0"/>
+          <w:lang w:val="es-ES"/>
+        </w:rPr>
+        <w:t xml:space="preserve">Empleo: </w:t>
+      </w:r>
+      <w:r>
+        <w:rPr>
+          <w:rStyle w:val="Strong"/>
+          <w:b w:val="0"/>
+          <w:bCs w:val="0"/>
+          <w:i w:val="0"/>
+          <w:iCs w:val="0"/>
+          <w:lang w:val="es-ES"/>
+        </w:rPr>
+        <w:t>Trabajo no remunerado</w:t>
+      </w:r>
+      <w:r>
+        <w:rPr>
+          <w:i w:val="0"/>
+          <w:iCs w:val="0"/>
+          <w:lang w:val="es-ES"/>
+        </w:rPr>
+        <w:t xml:space="preserve"> → </w:t>
+      </w:r>
+      <w:r>
+        <w:rPr>
+          <w:rStyle w:val="Strong"/>
+          <w:b w:val="0"/>
+          <w:bCs w:val="0"/>
+          <w:i w:val="0"/>
+          <w:iCs w:val="0"/>
+          <w:lang w:val="es-ES"/>
+        </w:rPr>
         <w:t>−0.7302</w:t>
       </w:r>
     </w:p>
@@ -5209,7 +5188,13 @@
         <w:rPr>
           <w:lang w:val="es-ES"/>
         </w:rPr>
-        <w:t xml:space="preserve"> 6 falsos positivos y 1 falso negativo. En </w:t>
+        <w:t xml:space="preserve"> 6 </w:t>
+      </w:r>
+      <w:r>
+        <w:rPr>
+          <w:lang w:val="es-ES"/>
+        </w:rPr>
+        <w:t xml:space="preserve">falsos positivos y 1 falso negativo. En </w:t>
       </w:r>
       <w:r>
         <w:rPr>
@@ -5221,13 +5206,7 @@
         <w:rPr>
           <w:lang w:val="es-ES"/>
         </w:rPr>
-        <w:t xml:space="preserve">, el sistema </w:t>
-      </w:r>
-      <w:r>
-        <w:rPr>
-          <w:lang w:val="es-ES"/>
-        </w:rPr>
-        <w:t xml:space="preserve">privilegia detectar la clase </w:t>
+        <w:t xml:space="preserve">, el sistema privilegia detectar la clase </w:t>
       </w:r>
       <w:r>
         <w:rPr>
@@ -5532,14 +5511,14 @@
         <w:rPr>
           <w:lang w:val="es-ES"/>
         </w:rPr>
-        <w:t xml:space="preserve">Este modelo puede usarse como filtro inicial para priorizar a quién contactar primero en campañas de becas, capacitación o seguimiento. También sirve para apoyar decisiones de reclutamiento y rangos salariales al comparar perfiles de </w:t>
+        <w:t xml:space="preserve">Este modelo puede usarse como filtro inicial para priorizar a quién contactar primero en campañas de becas, capacitación o seguimiento. También sirve para apoyar decisiones de </w:t>
       </w:r>
       <w:r>
         <w:rPr>
           <w:lang w:val="es-ES"/>
         </w:rPr>
         <w:lastRenderedPageBreak/>
-        <w:t xml:space="preserve">manera consistente. En educación ayuda a explorar escenarios simples, por </w:t>
+        <w:t xml:space="preserve">reclutamiento y rangos salariales al comparar perfiles de manera consistente. En educación ayuda a explorar escenarios simples, por </w:t>
       </w:r>
       <w:proofErr w:type="gramStart"/>
       <w:r>
@@ -5645,7 +5624,7 @@
         </w:rPr>
         <w:t xml:space="preserve">Formulario de captura de datos: </w:t>
       </w:r>
-      <w:hyperlink r:id="rId17" w:history="1">
+      <w:hyperlink r:id="rId12" w:history="1">
         <w:r>
           <w:rPr>
             <w:rStyle w:val="Hyperlink"/>
@@ -5684,7 +5663,7 @@
           <w:lang w:val="es-ES" w:bidi="he-IL"/>
         </w:rPr>
       </w:pPr>
-      <w:hyperlink r:id="rId18" w:history="1">
+      <w:hyperlink r:id="rId13" w:history="1">
         <w:r>
           <w:rPr>
             <w:rStyle w:val="Hyperlink"/>
@@ -5767,7 +5746,7 @@
       </w:pPr>
     </w:p>
     <w:sectPr>
-      <w:headerReference w:type="default" r:id="rId19"/>
+      <w:headerReference w:type="default" r:id="rId14"/>
       <w:pgSz w:w="12240" w:h="15840" w:code="1"/>
       <w:pgMar w:top="1008" w:right="936" w:bottom="1008" w:left="936" w:header="432" w:footer="432" w:gutter="0"/>
       <w:cols w:num="2" w:space="288"/>

</xml_diff>

<commit_message>
Se metio el video del frontend y se termino el reporte
</commit_message>
<xml_diff>
--- a/Reporte - Ingresos Regresión Logística.docx
+++ b/Reporte - Ingresos Regresión Logística.docx
@@ -136,8 +136,27 @@
           <w:szCs w:val="20"/>
           <w:lang w:val="es-ES"/>
         </w:rPr>
-        <w:t xml:space="preserve">. El flujo aplica limpieza de texto, imputación de valores faltantes, normalización de variables numéricas, codificación One-Hot en categóricas y selección de variables con importancia por permutación. El umbral de decisión se ajustó dentro de 0.05 a 0.95 para maximizar F1 mediante validación cruzada. En la prueba del 20 por ciento el modelo obtuvo AUC 0.881, F1 0.588, </w:t>
-      </w:r>
+        <w:t xml:space="preserve">. El flujo aplica limpieza de texto, imputación de valores faltantes, normalización de variables numéricas, codificación </w:t>
+      </w:r>
+      <w:proofErr w:type="spellStart"/>
+      <w:r>
+        <w:rPr>
+          <w:sz w:val="20"/>
+          <w:szCs w:val="20"/>
+          <w:lang w:val="es-ES"/>
+        </w:rPr>
+        <w:t>One</w:t>
+      </w:r>
+      <w:proofErr w:type="spellEnd"/>
+      <w:r>
+        <w:rPr>
+          <w:sz w:val="20"/>
+          <w:szCs w:val="20"/>
+          <w:lang w:val="es-ES"/>
+        </w:rPr>
+        <w:t xml:space="preserve">-Hot en categóricas y selección de variables con importancia por permutación. El umbral de decisión se ajustó dentro de 0.05 a 0.95 para maximizar F1 mediante validación cruzada. En la prueba del 20 por ciento el modelo obtuvo AUC 0.881, F1 0.588, </w:t>
+      </w:r>
+      <w:proofErr w:type="spellStart"/>
       <w:r>
         <w:rPr>
           <w:i/>
@@ -148,6 +167,7 @@
         </w:rPr>
         <w:t>recall</w:t>
       </w:r>
+      <w:proofErr w:type="spellEnd"/>
       <w:r>
         <w:rPr>
           <w:sz w:val="20"/>
@@ -212,31 +232,7 @@
           <w:szCs w:val="20"/>
           <w:lang w:val="es-ES"/>
         </w:rPr>
-        <w:t xml:space="preserve"> promedió AUC 0.953 y F1 0.776 con variación moderada. Los coeficientes muestran mayor probabilidad asociada a niveles educativos altos, más horas por semana y ciertas ocupaciones y tipos de empleo. El modelo puede servir como filtro inicial para priorizar contactos en becas y capacitación, apoyar decisiones de reclutamiento y explorar escenarios educativos simples. Sus límites son el tamaño de muestra y la clase positiva minoritaria. Para uso aplicado se sugiere ampliar datos, calibrar probabilidades</w:t>
-      </w:r>
-      <w:r>
-        <w:rPr>
-          <w:sz w:val="20"/>
-          <w:szCs w:val="20"/>
-          <w:lang w:val="es-ES"/>
-        </w:rPr>
-        <w:t xml:space="preserve"> y </w:t>
-      </w:r>
-      <w:r>
-        <w:rPr>
-          <w:sz w:val="20"/>
-          <w:szCs w:val="20"/>
-          <w:lang w:val="es-ES"/>
-        </w:rPr>
-        <w:t>ajustar el umbral según costo de errores</w:t>
-      </w:r>
-      <w:r>
-        <w:rPr>
-          <w:sz w:val="20"/>
-          <w:szCs w:val="20"/>
-          <w:lang w:val="es-ES"/>
-        </w:rPr>
-        <w:t>.</w:t>
+        <w:t xml:space="preserve"> promedió AUC 0.953 y F1 0.776 con variación moderada. Los coeficientes muestran mayor probabilidad asociada a niveles educativos altos, más horas por semana y ciertas ocupaciones y tipos de empleo. El modelo puede servir como filtro inicial para priorizar contactos en becas y capacitación, apoyar decisiones de reclutamiento y explorar escenarios educativos simples. Sus límites son el tamaño de muestra y la clase positiva minoritaria. Para uso aplicado se sugiere ampliar datos, calibrar probabilidades y ajustar el umbral según costo de errores.</w:t>
       </w:r>
     </w:p>
     <w:p>
@@ -311,16 +307,9 @@
           <w:iCs/>
           <w:lang w:val="es-ES"/>
         </w:rPr>
-        <w:t>Cross-validation</w:t>
-      </w:r>
-      <w:r>
-        <w:rPr>
-          <w:b/>
-          <w:bCs/>
-          <w:lang w:val="es-ES"/>
-        </w:rPr>
-        <w:t xml:space="preserve">, Ingresos, </w:t>
-      </w:r>
+        <w:t>Cross-</w:t>
+      </w:r>
+      <w:proofErr w:type="spellStart"/>
       <w:r>
         <w:rPr>
           <w:b/>
@@ -329,8 +318,39 @@
           <w:iCs/>
           <w:lang w:val="es-ES"/>
         </w:rPr>
-        <w:t>Machine learning</w:t>
-      </w:r>
+        <w:t>validation</w:t>
+      </w:r>
+      <w:proofErr w:type="spellEnd"/>
+      <w:r>
+        <w:rPr>
+          <w:b/>
+          <w:bCs/>
+          <w:lang w:val="es-ES"/>
+        </w:rPr>
+        <w:t xml:space="preserve">, Ingresos, </w:t>
+      </w:r>
+      <w:r>
+        <w:rPr>
+          <w:b/>
+          <w:bCs/>
+          <w:i/>
+          <w:iCs/>
+          <w:lang w:val="es-ES"/>
+        </w:rPr>
+        <w:t xml:space="preserve">Machine </w:t>
+      </w:r>
+      <w:proofErr w:type="spellStart"/>
+      <w:r>
+        <w:rPr>
+          <w:b/>
+          <w:bCs/>
+          <w:i/>
+          <w:iCs/>
+          <w:lang w:val="es-ES"/>
+        </w:rPr>
+        <w:t>learning</w:t>
+      </w:r>
+      <w:proofErr w:type="spellEnd"/>
       <w:r>
         <w:rPr>
           <w:b/>
@@ -445,7 +465,43 @@
           <w:szCs w:val="20"/>
           <w:lang w:val="es-ES"/>
         </w:rPr>
-        <w:t>El flujo seguido incluye limpieza de datos, imputación de valores faltantes, codificación de variables categóricas mediante One-Hot Encoding, estandarización de variables numéricas y validación cruzada para garantizar un desempeño estable. También se calcula un umbral de decisión que maximiza la métrica F1, buscando un equilibrio entre precisión y exhaustividad en la clasificación.</w:t>
+        <w:t xml:space="preserve">El flujo seguido incluye limpieza de datos, imputación de valores faltantes, codificación de variables categóricas mediante </w:t>
+      </w:r>
+      <w:proofErr w:type="spellStart"/>
+      <w:r>
+        <w:rPr>
+          <w:sz w:val="20"/>
+          <w:szCs w:val="20"/>
+          <w:lang w:val="es-ES"/>
+        </w:rPr>
+        <w:t>One</w:t>
+      </w:r>
+      <w:proofErr w:type="spellEnd"/>
+      <w:r>
+        <w:rPr>
+          <w:sz w:val="20"/>
+          <w:szCs w:val="20"/>
+          <w:lang w:val="es-ES"/>
+        </w:rPr>
+        <w:t xml:space="preserve">-Hot </w:t>
+      </w:r>
+      <w:proofErr w:type="spellStart"/>
+      <w:r>
+        <w:rPr>
+          <w:sz w:val="20"/>
+          <w:szCs w:val="20"/>
+          <w:lang w:val="es-ES"/>
+        </w:rPr>
+        <w:t>Encoding</w:t>
+      </w:r>
+      <w:proofErr w:type="spellEnd"/>
+      <w:r>
+        <w:rPr>
+          <w:sz w:val="20"/>
+          <w:szCs w:val="20"/>
+          <w:lang w:val="es-ES"/>
+        </w:rPr>
+        <w:t>, estandarización de variables numéricas y validación cruzada para garantizar un desempeño estable. También se calcula un umbral de decisión que maximiza la métrica F1, buscando un equilibrio entre precisión y exhaustividad en la clasificación.</w:t>
       </w:r>
     </w:p>
     <w:p>
@@ -788,7 +844,39 @@
           <w:color w:val="000000"/>
           <w:lang w:val="es-ES" w:eastAsia="es-ES"/>
         </w:rPr>
-        <w:t>El flujo metodológico integra limpieza de datos, imputación de valores faltantes, One-Hot Encoding, estandarización y validación cruzada. Además, se ajusta un umbral de decisión que maximiza la métrica F1. Estos elementos hacen que el modelo sea más robusto y cercano a un escenario real.</w:t>
+        <w:t xml:space="preserve">El flujo metodológico integra limpieza de datos, imputación de valores faltantes, </w:t>
+      </w:r>
+      <w:proofErr w:type="spellStart"/>
+      <w:r>
+        <w:rPr>
+          <w:color w:val="000000"/>
+          <w:lang w:val="es-ES" w:eastAsia="es-ES"/>
+        </w:rPr>
+        <w:t>One</w:t>
+      </w:r>
+      <w:proofErr w:type="spellEnd"/>
+      <w:r>
+        <w:rPr>
+          <w:color w:val="000000"/>
+          <w:lang w:val="es-ES" w:eastAsia="es-ES"/>
+        </w:rPr>
+        <w:t xml:space="preserve">-Hot </w:t>
+      </w:r>
+      <w:proofErr w:type="spellStart"/>
+      <w:r>
+        <w:rPr>
+          <w:color w:val="000000"/>
+          <w:lang w:val="es-ES" w:eastAsia="es-ES"/>
+        </w:rPr>
+        <w:t>Encoding</w:t>
+      </w:r>
+      <w:proofErr w:type="spellEnd"/>
+      <w:r>
+        <w:rPr>
+          <w:color w:val="000000"/>
+          <w:lang w:val="es-ES" w:eastAsia="es-ES"/>
+        </w:rPr>
+        <w:t>, estandarización y validación cruzada. Además, se ajusta un umbral de decisión que maximiza la métrica F1. Estos elementos hacen que el modelo sea más robusto y cercano a un escenario real.</w:t>
       </w:r>
     </w:p>
     <w:p>
@@ -1121,13 +1209,23 @@
                 <w:lang w:val="es-ES"/>
               </w:rPr>
             </w:pPr>
+            <w:proofErr w:type="spellStart"/>
             <w:r>
               <w:rPr>
                 <w:sz w:val="10"/>
                 <w:szCs w:val="10"/>
                 <w:lang w:val="es-ES"/>
               </w:rPr>
-              <w:t>Ocup.</w:t>
+              <w:t>Ocup</w:t>
+            </w:r>
+            <w:proofErr w:type="spellEnd"/>
+            <w:r>
+              <w:rPr>
+                <w:sz w:val="10"/>
+                <w:szCs w:val="10"/>
+                <w:lang w:val="es-ES"/>
+              </w:rPr>
+              <w:t>.</w:t>
             </w:r>
           </w:p>
         </w:tc>
@@ -1276,6 +1374,7 @@
                 <w:lang w:val="es-ES"/>
               </w:rPr>
             </w:pPr>
+            <w:proofErr w:type="spellStart"/>
             <w:r>
               <w:rPr>
                 <w:sz w:val="10"/>
@@ -1284,6 +1383,7 @@
               </w:rPr>
               <w:t>Hrs</w:t>
             </w:r>
+            <w:proofErr w:type="spellEnd"/>
           </w:p>
         </w:tc>
         <w:tc>
@@ -1512,13 +1612,23 @@
                 <w:lang w:val="es-ES"/>
               </w:rPr>
             </w:pPr>
+            <w:proofErr w:type="spellStart"/>
             <w:r>
               <w:rPr>
                 <w:sz w:val="10"/>
                 <w:szCs w:val="10"/>
                 <w:lang w:val="es-ES"/>
               </w:rPr>
-              <w:t>Fem.</w:t>
+              <w:t>Fem</w:t>
+            </w:r>
+            <w:proofErr w:type="spellEnd"/>
+            <w:r>
+              <w:rPr>
+                <w:sz w:val="10"/>
+                <w:szCs w:val="10"/>
+                <w:lang w:val="es-ES"/>
+              </w:rPr>
+              <w:t>.</w:t>
             </w:r>
           </w:p>
         </w:tc>
@@ -1648,7 +1758,25 @@
                 <w:szCs w:val="10"/>
                 <w:lang w:val="es-ES"/>
               </w:rPr>
-              <w:t>Propia (c/emp)</w:t>
+              <w:t>Propia (c/</w:t>
+            </w:r>
+            <w:proofErr w:type="spellStart"/>
+            <w:r>
+              <w:rPr>
+                <w:sz w:val="10"/>
+                <w:szCs w:val="10"/>
+                <w:lang w:val="es-ES"/>
+              </w:rPr>
+              <w:t>emp</w:t>
+            </w:r>
+            <w:proofErr w:type="spellEnd"/>
+            <w:r>
+              <w:rPr>
+                <w:sz w:val="10"/>
+                <w:szCs w:val="10"/>
+                <w:lang w:val="es-ES"/>
+              </w:rPr>
+              <w:t>)</w:t>
             </w:r>
           </w:p>
         </w:tc>
@@ -1667,13 +1795,23 @@
                 <w:lang w:val="es-ES"/>
               </w:rPr>
             </w:pPr>
+            <w:proofErr w:type="spellStart"/>
             <w:r>
               <w:rPr>
                 <w:sz w:val="10"/>
                 <w:szCs w:val="10"/>
                 <w:lang w:val="es-ES"/>
               </w:rPr>
-              <w:t>Licenc.</w:t>
+              <w:t>Licenc</w:t>
+            </w:r>
+            <w:proofErr w:type="spellEnd"/>
+            <w:r>
+              <w:rPr>
+                <w:sz w:val="10"/>
+                <w:szCs w:val="10"/>
+                <w:lang w:val="es-ES"/>
+              </w:rPr>
+              <w:t>.</w:t>
             </w:r>
           </w:p>
         </w:tc>
@@ -1792,13 +1930,23 @@
                 <w:lang w:val="es-ES"/>
               </w:rPr>
             </w:pPr>
+            <w:proofErr w:type="spellStart"/>
             <w:r>
               <w:rPr>
                 <w:sz w:val="10"/>
                 <w:szCs w:val="10"/>
                 <w:lang w:val="es-ES"/>
               </w:rPr>
-              <w:t>Masc.</w:t>
+              <w:t>Masc</w:t>
+            </w:r>
+            <w:proofErr w:type="spellEnd"/>
+            <w:r>
+              <w:rPr>
+                <w:sz w:val="10"/>
+                <w:szCs w:val="10"/>
+                <w:lang w:val="es-ES"/>
+              </w:rPr>
+              <w:t>.</w:t>
             </w:r>
           </w:p>
         </w:tc>
@@ -1948,13 +2096,23 @@
                 <w:lang w:val="es-ES"/>
               </w:rPr>
             </w:pPr>
+            <w:proofErr w:type="spellStart"/>
             <w:r>
               <w:rPr>
                 <w:sz w:val="10"/>
                 <w:szCs w:val="10"/>
                 <w:lang w:val="es-ES"/>
               </w:rPr>
-              <w:t>Prep.</w:t>
+              <w:t>Prep</w:t>
+            </w:r>
+            <w:proofErr w:type="spellEnd"/>
+            <w:r>
+              <w:rPr>
+                <w:sz w:val="10"/>
+                <w:szCs w:val="10"/>
+                <w:lang w:val="es-ES"/>
+              </w:rPr>
+              <w:t>.</w:t>
             </w:r>
           </w:p>
         </w:tc>
@@ -2048,13 +2206,23 @@
                 <w:lang w:val="es-ES"/>
               </w:rPr>
             </w:pPr>
+            <w:proofErr w:type="spellStart"/>
             <w:r>
               <w:rPr>
                 <w:sz w:val="10"/>
                 <w:szCs w:val="10"/>
                 <w:lang w:val="es-ES"/>
               </w:rPr>
-              <w:t>Afrodesc.</w:t>
+              <w:t>Afrodesc</w:t>
+            </w:r>
+            <w:proofErr w:type="spellEnd"/>
+            <w:r>
+              <w:rPr>
+                <w:sz w:val="10"/>
+                <w:szCs w:val="10"/>
+                <w:lang w:val="es-ES"/>
+              </w:rPr>
+              <w:t>.</w:t>
             </w:r>
           </w:p>
         </w:tc>
@@ -2073,13 +2241,23 @@
                 <w:lang w:val="es-ES"/>
               </w:rPr>
             </w:pPr>
+            <w:proofErr w:type="spellStart"/>
             <w:r>
               <w:rPr>
                 <w:sz w:val="10"/>
                 <w:szCs w:val="10"/>
                 <w:lang w:val="es-ES"/>
               </w:rPr>
-              <w:t>Fem.</w:t>
+              <w:t>Fem</w:t>
+            </w:r>
+            <w:proofErr w:type="spellEnd"/>
+            <w:r>
+              <w:rPr>
+                <w:sz w:val="10"/>
+                <w:szCs w:val="10"/>
+                <w:lang w:val="es-ES"/>
+              </w:rPr>
+              <w:t>.</w:t>
             </w:r>
           </w:p>
         </w:tc>
@@ -2228,13 +2406,23 @@
                 <w:lang w:val="es-ES"/>
               </w:rPr>
             </w:pPr>
+            <w:proofErr w:type="spellStart"/>
             <w:r>
               <w:rPr>
                 <w:sz w:val="10"/>
                 <w:szCs w:val="10"/>
                 <w:lang w:val="es-ES"/>
               </w:rPr>
-              <w:t>Licenc.</w:t>
+              <w:t>Licenc</w:t>
+            </w:r>
+            <w:proofErr w:type="spellEnd"/>
+            <w:r>
+              <w:rPr>
+                <w:sz w:val="10"/>
+                <w:szCs w:val="10"/>
+                <w:lang w:val="es-ES"/>
+              </w:rPr>
+              <w:t>.</w:t>
             </w:r>
           </w:p>
         </w:tc>
@@ -2353,13 +2541,23 @@
                 <w:lang w:val="es-ES"/>
               </w:rPr>
             </w:pPr>
+            <w:proofErr w:type="spellStart"/>
             <w:r>
               <w:rPr>
                 <w:sz w:val="10"/>
                 <w:szCs w:val="10"/>
                 <w:lang w:val="es-ES"/>
               </w:rPr>
-              <w:t>Fem.</w:t>
+              <w:t>Fem</w:t>
+            </w:r>
+            <w:proofErr w:type="spellEnd"/>
+            <w:r>
+              <w:rPr>
+                <w:sz w:val="10"/>
+                <w:szCs w:val="10"/>
+                <w:lang w:val="es-ES"/>
+              </w:rPr>
+              <w:t>.</w:t>
             </w:r>
           </w:p>
         </w:tc>
@@ -2490,7 +2688,25 @@
                 <w:szCs w:val="10"/>
                 <w:lang w:val="es-ES"/>
               </w:rPr>
-              <w:t>Propia (s/emp)</w:t>
+              <w:t>Propia (s/</w:t>
+            </w:r>
+            <w:proofErr w:type="spellStart"/>
+            <w:r>
+              <w:rPr>
+                <w:sz w:val="10"/>
+                <w:szCs w:val="10"/>
+                <w:lang w:val="es-ES"/>
+              </w:rPr>
+              <w:t>emp</w:t>
+            </w:r>
+            <w:proofErr w:type="spellEnd"/>
+            <w:r>
+              <w:rPr>
+                <w:sz w:val="10"/>
+                <w:szCs w:val="10"/>
+                <w:lang w:val="es-ES"/>
+              </w:rPr>
+              <w:t>)</w:t>
             </w:r>
           </w:p>
         </w:tc>
@@ -2509,13 +2725,23 @@
                 <w:lang w:val="es-ES"/>
               </w:rPr>
             </w:pPr>
+            <w:proofErr w:type="spellStart"/>
             <w:r>
               <w:rPr>
                 <w:sz w:val="10"/>
                 <w:szCs w:val="10"/>
                 <w:lang w:val="es-ES"/>
               </w:rPr>
-              <w:t>Sec/Bach</w:t>
+              <w:t>Sec</w:t>
+            </w:r>
+            <w:proofErr w:type="spellEnd"/>
+            <w:r>
+              <w:rPr>
+                <w:sz w:val="10"/>
+                <w:szCs w:val="10"/>
+                <w:lang w:val="es-ES"/>
+              </w:rPr>
+              <w:t>/Bach</w:t>
             </w:r>
           </w:p>
         </w:tc>
@@ -2634,13 +2860,23 @@
                 <w:lang w:val="es-ES"/>
               </w:rPr>
             </w:pPr>
+            <w:proofErr w:type="spellStart"/>
             <w:r>
               <w:rPr>
                 <w:sz w:val="10"/>
                 <w:szCs w:val="10"/>
                 <w:lang w:val="es-ES"/>
               </w:rPr>
-              <w:t>Fem.</w:t>
+              <w:t>Fem</w:t>
+            </w:r>
+            <w:proofErr w:type="spellEnd"/>
+            <w:r>
+              <w:rPr>
+                <w:sz w:val="10"/>
+                <w:szCs w:val="10"/>
+                <w:lang w:val="es-ES"/>
+              </w:rPr>
+              <w:t>.</w:t>
             </w:r>
           </w:p>
         </w:tc>
@@ -2878,7 +3114,43 @@
           <w:iCs w:val="0"/>
           <w:lang w:val="es-ES"/>
         </w:rPr>
-        <w:t>después se normalizaron a una misma escala (media cero y varianza uno). Las categóricas se completaron con la moda y se transformaron mediante One-Hot Encoding. Estas transformaciones se integraron en un pipeline que asegura consistencia entre las fases de entrenamiento y producción.</w:t>
+        <w:t xml:space="preserve">después se normalizaron a una misma escala (media cero y varianza uno). Las categóricas se completaron con la moda y se transformaron mediante </w:t>
+      </w:r>
+      <w:proofErr w:type="spellStart"/>
+      <w:r>
+        <w:rPr>
+          <w:i w:val="0"/>
+          <w:iCs w:val="0"/>
+          <w:lang w:val="es-ES"/>
+        </w:rPr>
+        <w:t>One</w:t>
+      </w:r>
+      <w:proofErr w:type="spellEnd"/>
+      <w:r>
+        <w:rPr>
+          <w:i w:val="0"/>
+          <w:iCs w:val="0"/>
+          <w:lang w:val="es-ES"/>
+        </w:rPr>
+        <w:t xml:space="preserve">-Hot </w:t>
+      </w:r>
+      <w:proofErr w:type="spellStart"/>
+      <w:r>
+        <w:rPr>
+          <w:i w:val="0"/>
+          <w:iCs w:val="0"/>
+          <w:lang w:val="es-ES"/>
+        </w:rPr>
+        <w:t>Encoding</w:t>
+      </w:r>
+      <w:proofErr w:type="spellEnd"/>
+      <w:r>
+        <w:rPr>
+          <w:i w:val="0"/>
+          <w:iCs w:val="0"/>
+          <w:lang w:val="es-ES"/>
+        </w:rPr>
+        <w:t>. Estas transformaciones se integraron en un pipeline que asegura consistencia entre las fases de entrenamiento y producción.</w:t>
       </w:r>
     </w:p>
     <w:p>
@@ -3000,26 +3272,84 @@
         </w:rPr>
         <w:t>El entrenamiento se evaluó en dos fases. Primero, se usó una división en entrenamiento y prueba que mantiene la misma proporción de clases en ambos conjuntos (</w:t>
       </w:r>
+      <w:proofErr w:type="spellStart"/>
       <w:r>
         <w:rPr>
           <w:lang w:val="es-ES"/>
         </w:rPr>
         <w:t>holdout</w:t>
       </w:r>
-      <w:r>
-        <w:rPr>
-          <w:i w:val="0"/>
-          <w:iCs w:val="0"/>
-          <w:lang w:val="es-ES"/>
-        </w:rPr>
-        <w:t xml:space="preserve"> estratificada, 80/20). Esta evaluación proporcionó métricas agregadas como Accuracy, Precision, Recall, F1 y ROC-AUC, junto con curvas PR (</w:t>
-      </w:r>
+      <w:proofErr w:type="spellEnd"/>
+      <w:r>
+        <w:rPr>
+          <w:i w:val="0"/>
+          <w:iCs w:val="0"/>
+          <w:lang w:val="es-ES"/>
+        </w:rPr>
+        <w:t xml:space="preserve"> estratificada, 80/20). Esta evaluación proporcionó métricas agregadas como </w:t>
+      </w:r>
+      <w:proofErr w:type="spellStart"/>
+      <w:r>
+        <w:rPr>
+          <w:i w:val="0"/>
+          <w:iCs w:val="0"/>
+          <w:lang w:val="es-ES"/>
+        </w:rPr>
+        <w:t>Accuracy</w:t>
+      </w:r>
+      <w:proofErr w:type="spellEnd"/>
+      <w:r>
+        <w:rPr>
+          <w:i w:val="0"/>
+          <w:iCs w:val="0"/>
+          <w:lang w:val="es-ES"/>
+        </w:rPr>
+        <w:t xml:space="preserve">, </w:t>
+      </w:r>
+      <w:proofErr w:type="spellStart"/>
+      <w:r>
+        <w:rPr>
+          <w:i w:val="0"/>
+          <w:iCs w:val="0"/>
+          <w:lang w:val="es-ES"/>
+        </w:rPr>
+        <w:t>Precision</w:t>
+      </w:r>
+      <w:proofErr w:type="spellEnd"/>
+      <w:r>
+        <w:rPr>
+          <w:i w:val="0"/>
+          <w:iCs w:val="0"/>
+          <w:lang w:val="es-ES"/>
+        </w:rPr>
+        <w:t xml:space="preserve">, </w:t>
+      </w:r>
+      <w:proofErr w:type="spellStart"/>
+      <w:r>
+        <w:rPr>
+          <w:i w:val="0"/>
+          <w:iCs w:val="0"/>
+          <w:lang w:val="es-ES"/>
+        </w:rPr>
+        <w:t>Recall</w:t>
+      </w:r>
+      <w:proofErr w:type="spellEnd"/>
+      <w:r>
+        <w:rPr>
+          <w:i w:val="0"/>
+          <w:iCs w:val="0"/>
+          <w:lang w:val="es-ES"/>
+        </w:rPr>
+        <w:t>, F1 y ROC-AUC, junto con curvas PR (</w:t>
+      </w:r>
+      <w:proofErr w:type="spellStart"/>
       <w:r>
         <w:rPr>
           <w:lang w:val="es-ES"/>
         </w:rPr>
         <w:t>Precision-Recall</w:t>
       </w:r>
+      <w:proofErr w:type="spellEnd"/>
       <w:r>
         <w:rPr>
           <w:i w:val="0"/>
@@ -3336,11 +3666,19 @@
         </w:rPr>
         <w:t xml:space="preserve"> </w:t>
       </w:r>
-      <w:r>
-        <w:rPr>
-          <w:lang w:val="es-ES"/>
-        </w:rPr>
-        <w:t>Accuracy:</w:t>
+      <w:proofErr w:type="spellStart"/>
+      <w:r>
+        <w:rPr>
+          <w:lang w:val="es-ES"/>
+        </w:rPr>
+        <w:t>Accuracy</w:t>
+      </w:r>
+      <w:proofErr w:type="spellEnd"/>
+      <w:r>
+        <w:rPr>
+          <w:lang w:val="es-ES"/>
+        </w:rPr>
+        <w:t>:</w:t>
       </w:r>
       <w:r>
         <w:rPr>
@@ -3350,11 +3688,19 @@
         </w:rPr>
         <w:t xml:space="preserve"> 0.7407, </w:t>
       </w:r>
-      <w:r>
-        <w:rPr>
-          <w:lang w:val="es-ES"/>
-        </w:rPr>
-        <w:t>Precision:</w:t>
+      <w:proofErr w:type="spellStart"/>
+      <w:r>
+        <w:rPr>
+          <w:lang w:val="es-ES"/>
+        </w:rPr>
+        <w:t>Precision</w:t>
+      </w:r>
+      <w:proofErr w:type="spellEnd"/>
+      <w:r>
+        <w:rPr>
+          <w:lang w:val="es-ES"/>
+        </w:rPr>
+        <w:t>:</w:t>
       </w:r>
       <w:r>
         <w:rPr>
@@ -3364,11 +3710,19 @@
         </w:rPr>
         <w:t xml:space="preserve"> 0.4545, </w:t>
       </w:r>
-      <w:r>
-        <w:rPr>
-          <w:lang w:val="es-ES"/>
-        </w:rPr>
-        <w:t>Recall:</w:t>
+      <w:proofErr w:type="spellStart"/>
+      <w:r>
+        <w:rPr>
+          <w:lang w:val="es-ES"/>
+        </w:rPr>
+        <w:t>Recall</w:t>
+      </w:r>
+      <w:proofErr w:type="spellEnd"/>
+      <w:r>
+        <w:rPr>
+          <w:lang w:val="es-ES"/>
+        </w:rPr>
+        <w:t>:</w:t>
       </w:r>
       <w:r>
         <w:rPr>
@@ -3460,6 +3814,7 @@
         </w:rPr>
         <w:t>Fig. 1. Curva ROC en prueba (</w:t>
       </w:r>
+      <w:proofErr w:type="spellStart"/>
       <w:r>
         <w:rPr>
           <w:i/>
@@ -3470,6 +3825,7 @@
         </w:rPr>
         <w:t>holdout</w:t>
       </w:r>
+      <w:proofErr w:type="spellEnd"/>
       <w:r>
         <w:rPr>
           <w:sz w:val="16"/>
@@ -3558,8 +3914,45 @@
           <w:szCs w:val="16"/>
           <w:lang w:val="es-ES"/>
         </w:rPr>
-        <w:t>Fig. 2. Curva Precision–Recall en prueba (</w:t>
-      </w:r>
+        <w:t xml:space="preserve">Fig. 2. Curva </w:t>
+      </w:r>
+      <w:proofErr w:type="spellStart"/>
+      <w:r>
+        <w:rPr>
+          <w:sz w:val="16"/>
+          <w:szCs w:val="16"/>
+          <w:lang w:val="es-ES"/>
+        </w:rPr>
+        <w:t>Precision</w:t>
+      </w:r>
+      <w:proofErr w:type="spellEnd"/>
+      <w:r>
+        <w:rPr>
+          <w:sz w:val="16"/>
+          <w:szCs w:val="16"/>
+          <w:lang w:val="es-ES"/>
+        </w:rPr>
+        <w:t>–</w:t>
+      </w:r>
+      <w:proofErr w:type="spellStart"/>
+      <w:r>
+        <w:rPr>
+          <w:sz w:val="16"/>
+          <w:szCs w:val="16"/>
+          <w:lang w:val="es-ES"/>
+        </w:rPr>
+        <w:t>Recall</w:t>
+      </w:r>
+      <w:proofErr w:type="spellEnd"/>
+      <w:r>
+        <w:rPr>
+          <w:sz w:val="16"/>
+          <w:szCs w:val="16"/>
+          <w:lang w:val="es-ES"/>
+        </w:rPr>
+        <w:t xml:space="preserve"> en prueba (</w:t>
+      </w:r>
+      <w:proofErr w:type="spellStart"/>
       <w:r>
         <w:rPr>
           <w:i/>
@@ -3570,13 +3963,50 @@
         </w:rPr>
         <w:t>holdout</w:t>
       </w:r>
+      <w:proofErr w:type="spellEnd"/>
       <w:r>
         <w:rPr>
           <w:sz w:val="16"/>
           <w:szCs w:val="16"/>
           <w:lang w:val="es-ES"/>
         </w:rPr>
-        <w:t>). Eje X: Recall. Eje Y: Precision. AP = 0.68.</w:t>
+        <w:t xml:space="preserve">). Eje X: </w:t>
+      </w:r>
+      <w:proofErr w:type="spellStart"/>
+      <w:r>
+        <w:rPr>
+          <w:sz w:val="16"/>
+          <w:szCs w:val="16"/>
+          <w:lang w:val="es-ES"/>
+        </w:rPr>
+        <w:t>Recall</w:t>
+      </w:r>
+      <w:proofErr w:type="spellEnd"/>
+      <w:r>
+        <w:rPr>
+          <w:sz w:val="16"/>
+          <w:szCs w:val="16"/>
+          <w:lang w:val="es-ES"/>
+        </w:rPr>
+        <w:t xml:space="preserve">. Eje Y: </w:t>
+      </w:r>
+      <w:proofErr w:type="spellStart"/>
+      <w:r>
+        <w:rPr>
+          <w:sz w:val="16"/>
+          <w:szCs w:val="16"/>
+          <w:lang w:val="es-ES"/>
+        </w:rPr>
+        <w:t>Precision</w:t>
+      </w:r>
+      <w:proofErr w:type="spellEnd"/>
+      <w:r>
+        <w:rPr>
+          <w:sz w:val="16"/>
+          <w:szCs w:val="16"/>
+          <w:lang w:val="es-ES"/>
+        </w:rPr>
+        <w:t>. AP = 0.68.</w:t>
       </w:r>
     </w:p>
     <w:p>
@@ -3681,6 +4111,7 @@
         </w:rPr>
         <w:t>Fig. 3. Matriz de confusión en prueba (</w:t>
       </w:r>
+      <w:proofErr w:type="spellStart"/>
       <w:r>
         <w:rPr>
           <w:i/>
@@ -3691,6 +4122,7 @@
         </w:rPr>
         <w:t>holdout</w:t>
       </w:r>
+      <w:proofErr w:type="spellEnd"/>
       <w:r>
         <w:rPr>
           <w:sz w:val="16"/>
@@ -3756,7 +4188,21 @@
         <w:rPr>
           <w:lang w:val="es-ES"/>
         </w:rPr>
-        <w:t xml:space="preserve"> Accuracy: </w:t>
+        <w:t xml:space="preserve"> </w:t>
+      </w:r>
+      <w:proofErr w:type="spellStart"/>
+      <w:r>
+        <w:rPr>
+          <w:lang w:val="es-ES"/>
+        </w:rPr>
+        <w:t>Accuracy</w:t>
+      </w:r>
+      <w:proofErr w:type="spellEnd"/>
+      <w:r>
+        <w:rPr>
+          <w:lang w:val="es-ES"/>
+        </w:rPr>
+        <w:t xml:space="preserve">: </w:t>
       </w:r>
       <w:r>
         <w:rPr>
@@ -3773,7 +4219,21 @@
         <w:rPr>
           <w:lang w:val="es-ES"/>
         </w:rPr>
-        <w:t xml:space="preserve">, Precision: </w:t>
+        <w:t xml:space="preserve">, </w:t>
+      </w:r>
+      <w:proofErr w:type="spellStart"/>
+      <w:r>
+        <w:rPr>
+          <w:lang w:val="es-ES"/>
+        </w:rPr>
+        <w:t>Precision</w:t>
+      </w:r>
+      <w:proofErr w:type="spellEnd"/>
+      <w:r>
+        <w:rPr>
+          <w:lang w:val="es-ES"/>
+        </w:rPr>
+        <w:t xml:space="preserve">: </w:t>
       </w:r>
       <w:r>
         <w:rPr>
@@ -3790,7 +4250,21 @@
         <w:rPr>
           <w:lang w:val="es-ES"/>
         </w:rPr>
-        <w:t xml:space="preserve">, Recall: </w:t>
+        <w:t xml:space="preserve">, </w:t>
+      </w:r>
+      <w:proofErr w:type="spellStart"/>
+      <w:r>
+        <w:rPr>
+          <w:lang w:val="es-ES"/>
+        </w:rPr>
+        <w:t>Recall</w:t>
+      </w:r>
+      <w:proofErr w:type="spellEnd"/>
+      <w:r>
+        <w:rPr>
+          <w:lang w:val="es-ES"/>
+        </w:rPr>
+        <w:t xml:space="preserve">: </w:t>
       </w:r>
       <w:r>
         <w:rPr>
@@ -4135,41 +4609,7 @@
           <w:iCs w:val="0"/>
           <w:lang w:val="es-ES"/>
         </w:rPr>
-        <w:t>Los coeficientes indican cómo cambia la probabilidad estimada: signo + aumenta la probabilidad de &gt;25k, signo − la reduce. Mayor |</w:t>
-      </w:r>
-      <w:proofErr w:type="spellStart"/>
-      <w:r>
-        <w:rPr>
-          <w:i w:val="0"/>
-          <w:iCs w:val="0"/>
-          <w:lang w:val="es-ES"/>
-        </w:rPr>
-        <w:t>coef</w:t>
-      </w:r>
-      <w:proofErr w:type="spellEnd"/>
-      <w:r>
-        <w:rPr>
-          <w:i w:val="0"/>
-          <w:iCs w:val="0"/>
-          <w:lang w:val="es-ES"/>
-        </w:rPr>
-        <w:t>| = efecto</w:t>
-      </w:r>
-      <w:r>
-        <w:rPr>
-          <w:i w:val="0"/>
-          <w:iCs w:val="0"/>
-          <w:lang w:val="es-ES"/>
-        </w:rPr>
-        <w:t xml:space="preserve"> </w:t>
-      </w:r>
-      <w:r>
-        <w:rPr>
-          <w:i w:val="0"/>
-          <w:iCs w:val="0"/>
-          <w:lang w:val="es-ES"/>
-        </w:rPr>
-        <w:t>más fuerte</w:t>
+        <w:t>Los coeficientes indican cómo cambia la probabilidad estimada: signo + aumenta la probabilidad de &gt;25k, signo − la reduce. Mayor |coef| = efecto más fuerte</w:t>
       </w:r>
       <w:r>
         <w:rPr>
@@ -4199,23 +4639,7 @@
           <w:rStyle w:val="Strong"/>
           <w:lang w:val="es-ES"/>
         </w:rPr>
-        <w:t>Top 15 por |</w:t>
-      </w:r>
-      <w:proofErr w:type="spellStart"/>
-      <w:r>
-        <w:rPr>
-          <w:rStyle w:val="Strong"/>
-          <w:lang w:val="es-ES"/>
-        </w:rPr>
-        <w:t>coef</w:t>
-      </w:r>
-      <w:proofErr w:type="spellEnd"/>
-      <w:r>
-        <w:rPr>
-          <w:rStyle w:val="Strong"/>
-          <w:lang w:val="es-ES"/>
-        </w:rPr>
-        <w:t>|</w:t>
+        <w:t>Top 15 por |coef|</w:t>
       </w:r>
       <w:r>
         <w:rPr>
@@ -5150,6 +5574,7 @@
         </w:rPr>
         <w:t xml:space="preserve">En la prueba del 20% el modelo muestra una discriminación sólida (ROC-AUC = 0.881). El umbral se ajustó para maximizar F1 y eso se refleja en un </w:t>
       </w:r>
+      <w:proofErr w:type="spellStart"/>
       <w:r>
         <w:rPr>
           <w:i/>
@@ -5158,12 +5583,14 @@
         </w:rPr>
         <w:t>recall</w:t>
       </w:r>
+      <w:proofErr w:type="spellEnd"/>
       <w:r>
         <w:rPr>
           <w:lang w:val="es-ES"/>
         </w:rPr>
         <w:t xml:space="preserve"> alto (0.833) y una </w:t>
       </w:r>
+      <w:proofErr w:type="spellStart"/>
       <w:r>
         <w:rPr>
           <w:i/>
@@ -5172,6 +5599,7 @@
         </w:rPr>
         <w:t>precision</w:t>
       </w:r>
+      <w:proofErr w:type="spellEnd"/>
       <w:r>
         <w:rPr>
           <w:lang w:val="es-ES"/>
@@ -5250,6 +5678,7 @@
         </w:rPr>
         <w:t xml:space="preserve"> con el umbral fijo. Los promedios son superiores a los del </w:t>
       </w:r>
+      <w:proofErr w:type="spellStart"/>
       <w:r>
         <w:rPr>
           <w:i/>
@@ -5258,6 +5687,7 @@
         </w:rPr>
         <w:t>holdout</w:t>
       </w:r>
+      <w:proofErr w:type="spellEnd"/>
       <w:r>
         <w:rPr>
           <w:lang w:val="es-ES"/>
@@ -5412,25 +5842,7 @@
         <w:rPr>
           <w:lang w:val="es-ES"/>
         </w:rPr>
-        <w:t>Estos son</w:t>
-      </w:r>
-      <w:r>
-        <w:rPr>
-          <w:lang w:val="es-ES"/>
-        </w:rPr>
-        <w:t xml:space="preserve"> números que el modelo usa para sumar o restar ‘puntos’.</w:t>
-      </w:r>
-      <w:r>
-        <w:rPr>
-          <w:lang w:val="es-ES"/>
-        </w:rPr>
-        <w:t xml:space="preserve"> </w:t>
-      </w:r>
-      <w:r>
-        <w:rPr>
-          <w:lang w:val="es-ES"/>
-        </w:rPr>
-        <w:t>Un número alto no significa que esa variable cause el resultado.</w:t>
+        <w:t>Estos son números que el modelo usa para sumar o restar ‘puntos’. Un número alto no significa que esa variable cause el resultado.</w:t>
       </w:r>
     </w:p>
     <w:p>
@@ -5520,14 +5932,12 @@
         <w:lastRenderedPageBreak/>
         <w:t xml:space="preserve">reclutamiento y rangos salariales al comparar perfiles de manera consistente. En educación ayuda a explorar escenarios simples, por </w:t>
       </w:r>
-      <w:proofErr w:type="gramStart"/>
-      <w:r>
-        <w:rPr>
-          <w:lang w:val="es-ES"/>
-        </w:rPr>
-        <w:t>ejemplo</w:t>
-      </w:r>
-      <w:proofErr w:type="gramEnd"/>
+      <w:r>
+        <w:rPr>
+          <w:lang w:val="es-ES"/>
+        </w:rPr>
+        <w:t>ejemplo,</w:t>
+      </w:r>
       <w:r>
         <w:rPr>
           <w:lang w:val="es-ES"/>
@@ -5708,8 +6118,21 @@
           <w:lang w:val="es-ES"/>
         </w:rPr>
       </w:pPr>
-      <w:r>
-        <w:t xml:space="preserve">GeeksforGeeks, “Logistic Regression in Machine Learning,” GeeksforGeeks, 2024. </w:t>
+      <w:proofErr w:type="spellStart"/>
+      <w:r>
+        <w:t>GeeksforGeeks</w:t>
+      </w:r>
+      <w:proofErr w:type="spellEnd"/>
+      <w:r>
+        <w:t xml:space="preserve">, “Logistic Regression in Machine Learning,” </w:t>
+      </w:r>
+      <w:proofErr w:type="spellStart"/>
+      <w:r>
+        <w:t>GeeksforGeeks</w:t>
+      </w:r>
+      <w:proofErr w:type="spellEnd"/>
+      <w:r>
+        <w:t xml:space="preserve">, 2024. </w:t>
       </w:r>
       <w:r>
         <w:rPr>
@@ -5745,11 +6168,993 @@
         </w:rPr>
       </w:pPr>
     </w:p>
+    <w:p>
+      <w:pPr>
+        <w:spacing w:line="276" w:lineRule="auto"/>
+        <w:jc w:val="both"/>
+        <w:rPr>
+          <w:lang w:val="es-ES"/>
+        </w:rPr>
+      </w:pPr>
+    </w:p>
+    <w:p>
+      <w:pPr>
+        <w:spacing w:line="276" w:lineRule="auto"/>
+        <w:jc w:val="both"/>
+        <w:rPr>
+          <w:lang w:val="es-ES"/>
+        </w:rPr>
+      </w:pPr>
+    </w:p>
+    <w:p>
+      <w:pPr>
+        <w:spacing w:line="276" w:lineRule="auto"/>
+        <w:jc w:val="both"/>
+        <w:rPr>
+          <w:lang w:val="es-ES"/>
+        </w:rPr>
+      </w:pPr>
+    </w:p>
+    <w:p>
+      <w:pPr>
+        <w:spacing w:line="276" w:lineRule="auto"/>
+        <w:jc w:val="both"/>
+        <w:rPr>
+          <w:lang w:val="es-ES"/>
+        </w:rPr>
+      </w:pPr>
+    </w:p>
+    <w:p>
+      <w:pPr>
+        <w:spacing w:line="276" w:lineRule="auto"/>
+        <w:jc w:val="both"/>
+        <w:rPr>
+          <w:lang w:val="es-ES"/>
+        </w:rPr>
+      </w:pPr>
+    </w:p>
+    <w:p>
+      <w:pPr>
+        <w:spacing w:line="276" w:lineRule="auto"/>
+        <w:jc w:val="both"/>
+        <w:rPr>
+          <w:lang w:val="es-ES"/>
+        </w:rPr>
+      </w:pPr>
+    </w:p>
+    <w:p>
+      <w:pPr>
+        <w:spacing w:line="276" w:lineRule="auto"/>
+        <w:jc w:val="both"/>
+        <w:rPr>
+          <w:lang w:val="es-ES"/>
+        </w:rPr>
+      </w:pPr>
+    </w:p>
+    <w:p>
+      <w:pPr>
+        <w:spacing w:line="276" w:lineRule="auto"/>
+        <w:jc w:val="both"/>
+        <w:rPr>
+          <w:lang w:val="es-ES"/>
+        </w:rPr>
+      </w:pPr>
+    </w:p>
+    <w:p>
+      <w:pPr>
+        <w:spacing w:line="276" w:lineRule="auto"/>
+        <w:jc w:val="both"/>
+        <w:rPr>
+          <w:lang w:val="es-ES"/>
+        </w:rPr>
+      </w:pPr>
+    </w:p>
+    <w:p>
+      <w:pPr>
+        <w:spacing w:line="276" w:lineRule="auto"/>
+        <w:jc w:val="both"/>
+        <w:rPr>
+          <w:lang w:val="es-ES"/>
+        </w:rPr>
+      </w:pPr>
+    </w:p>
+    <w:p>
+      <w:pPr>
+        <w:spacing w:line="276" w:lineRule="auto"/>
+        <w:jc w:val="both"/>
+        <w:rPr>
+          <w:lang w:val="es-ES"/>
+        </w:rPr>
+      </w:pPr>
+    </w:p>
+    <w:p>
+      <w:pPr>
+        <w:spacing w:line="276" w:lineRule="auto"/>
+        <w:jc w:val="both"/>
+        <w:rPr>
+          <w:lang w:val="es-ES"/>
+        </w:rPr>
+      </w:pPr>
+    </w:p>
+    <w:p>
+      <w:pPr>
+        <w:spacing w:line="276" w:lineRule="auto"/>
+        <w:jc w:val="both"/>
+        <w:rPr>
+          <w:lang w:val="es-ES"/>
+        </w:rPr>
+      </w:pPr>
+    </w:p>
+    <w:p>
+      <w:pPr>
+        <w:spacing w:line="276" w:lineRule="auto"/>
+        <w:jc w:val="both"/>
+        <w:rPr>
+          <w:lang w:val="es-ES"/>
+        </w:rPr>
+      </w:pPr>
+    </w:p>
+    <w:p>
+      <w:pPr>
+        <w:spacing w:line="276" w:lineRule="auto"/>
+        <w:jc w:val="both"/>
+        <w:rPr>
+          <w:lang w:val="es-ES"/>
+        </w:rPr>
+      </w:pPr>
+    </w:p>
+    <w:p>
+      <w:pPr>
+        <w:spacing w:line="276" w:lineRule="auto"/>
+        <w:jc w:val="both"/>
+        <w:rPr>
+          <w:lang w:val="es-ES"/>
+        </w:rPr>
+      </w:pPr>
+    </w:p>
+    <w:p>
+      <w:pPr>
+        <w:spacing w:line="276" w:lineRule="auto"/>
+        <w:jc w:val="both"/>
+        <w:rPr>
+          <w:lang w:val="es-ES"/>
+        </w:rPr>
+      </w:pPr>
+    </w:p>
+    <w:p>
+      <w:pPr>
+        <w:spacing w:line="276" w:lineRule="auto"/>
+        <w:jc w:val="both"/>
+        <w:rPr>
+          <w:lang w:val="es-ES"/>
+        </w:rPr>
+      </w:pPr>
+    </w:p>
+    <w:p>
+      <w:pPr>
+        <w:spacing w:line="276" w:lineRule="auto"/>
+        <w:jc w:val="both"/>
+        <w:rPr>
+          <w:lang w:val="es-ES"/>
+        </w:rPr>
+      </w:pPr>
+    </w:p>
+    <w:p>
+      <w:pPr>
+        <w:spacing w:line="276" w:lineRule="auto"/>
+        <w:jc w:val="both"/>
+        <w:rPr>
+          <w:lang w:val="es-ES"/>
+        </w:rPr>
+      </w:pPr>
+    </w:p>
+    <w:p>
+      <w:pPr>
+        <w:spacing w:line="276" w:lineRule="auto"/>
+        <w:jc w:val="both"/>
+        <w:rPr>
+          <w:lang w:val="es-ES"/>
+        </w:rPr>
+      </w:pPr>
+    </w:p>
+    <w:p>
+      <w:pPr>
+        <w:spacing w:line="276" w:lineRule="auto"/>
+        <w:jc w:val="both"/>
+        <w:rPr>
+          <w:lang w:val="es-ES"/>
+        </w:rPr>
+      </w:pPr>
+    </w:p>
+    <w:p>
+      <w:pPr>
+        <w:spacing w:line="276" w:lineRule="auto"/>
+        <w:jc w:val="both"/>
+        <w:rPr>
+          <w:lang w:val="es-ES"/>
+        </w:rPr>
+      </w:pPr>
+    </w:p>
+    <w:p>
+      <w:pPr>
+        <w:spacing w:line="276" w:lineRule="auto"/>
+        <w:jc w:val="both"/>
+        <w:rPr>
+          <w:lang w:val="es-ES"/>
+        </w:rPr>
+      </w:pPr>
+    </w:p>
+    <w:p>
+      <w:pPr>
+        <w:spacing w:line="276" w:lineRule="auto"/>
+        <w:jc w:val="both"/>
+        <w:rPr>
+          <w:lang w:val="es-ES"/>
+        </w:rPr>
+      </w:pPr>
+    </w:p>
+    <w:p>
+      <w:pPr>
+        <w:spacing w:line="276" w:lineRule="auto"/>
+        <w:jc w:val="both"/>
+        <w:rPr>
+          <w:lang w:val="es-ES"/>
+        </w:rPr>
+      </w:pPr>
+    </w:p>
+    <w:p>
+      <w:pPr>
+        <w:spacing w:line="276" w:lineRule="auto"/>
+        <w:jc w:val="both"/>
+        <w:rPr>
+          <w:lang w:val="es-ES"/>
+        </w:rPr>
+      </w:pPr>
+    </w:p>
+    <w:p>
+      <w:pPr>
+        <w:spacing w:line="276" w:lineRule="auto"/>
+        <w:jc w:val="both"/>
+        <w:rPr>
+          <w:lang w:val="es-ES"/>
+        </w:rPr>
+      </w:pPr>
+    </w:p>
+    <w:p>
+      <w:pPr>
+        <w:spacing w:line="276" w:lineRule="auto"/>
+        <w:jc w:val="both"/>
+        <w:rPr>
+          <w:lang w:val="es-ES"/>
+        </w:rPr>
+      </w:pPr>
+    </w:p>
+    <w:p>
+      <w:pPr>
+        <w:spacing w:line="276" w:lineRule="auto"/>
+        <w:jc w:val="both"/>
+        <w:rPr>
+          <w:lang w:val="es-ES"/>
+        </w:rPr>
+      </w:pPr>
+    </w:p>
+    <w:p>
+      <w:pPr>
+        <w:spacing w:line="276" w:lineRule="auto"/>
+        <w:jc w:val="both"/>
+        <w:rPr>
+          <w:lang w:val="es-ES"/>
+        </w:rPr>
+      </w:pPr>
+    </w:p>
+    <w:p>
+      <w:pPr>
+        <w:spacing w:line="276" w:lineRule="auto"/>
+        <w:jc w:val="both"/>
+        <w:rPr>
+          <w:lang w:val="es-ES"/>
+        </w:rPr>
+      </w:pPr>
+    </w:p>
+    <w:p>
+      <w:pPr>
+        <w:spacing w:line="276" w:lineRule="auto"/>
+        <w:jc w:val="both"/>
+        <w:rPr>
+          <w:lang w:val="es-ES"/>
+        </w:rPr>
+      </w:pPr>
+    </w:p>
+    <w:p>
+      <w:pPr>
+        <w:spacing w:line="276" w:lineRule="auto"/>
+        <w:jc w:val="both"/>
+        <w:rPr>
+          <w:lang w:val="es-ES"/>
+        </w:rPr>
+      </w:pPr>
+    </w:p>
+    <w:p>
+      <w:pPr>
+        <w:spacing w:line="276" w:lineRule="auto"/>
+        <w:jc w:val="both"/>
+        <w:rPr>
+          <w:lang w:val="es-ES"/>
+        </w:rPr>
+      </w:pPr>
+    </w:p>
+    <w:p>
+      <w:pPr>
+        <w:spacing w:line="276" w:lineRule="auto"/>
+        <w:jc w:val="both"/>
+        <w:rPr>
+          <w:lang w:val="es-ES"/>
+        </w:rPr>
+      </w:pPr>
+    </w:p>
+    <w:p>
+      <w:pPr>
+        <w:spacing w:line="276" w:lineRule="auto"/>
+        <w:jc w:val="both"/>
+        <w:rPr>
+          <w:lang w:val="es-ES"/>
+        </w:rPr>
+      </w:pPr>
+    </w:p>
+    <w:p>
+      <w:pPr>
+        <w:spacing w:line="276" w:lineRule="auto"/>
+        <w:jc w:val="both"/>
+        <w:rPr>
+          <w:lang w:val="es-ES"/>
+        </w:rPr>
+      </w:pPr>
+    </w:p>
+    <w:p>
+      <w:pPr>
+        <w:spacing w:line="276" w:lineRule="auto"/>
+        <w:jc w:val="both"/>
+        <w:rPr>
+          <w:lang w:val="es-ES"/>
+        </w:rPr>
+      </w:pPr>
+    </w:p>
+    <w:p>
+      <w:pPr>
+        <w:spacing w:line="276" w:lineRule="auto"/>
+        <w:jc w:val="both"/>
+        <w:rPr>
+          <w:lang w:val="es-ES"/>
+        </w:rPr>
+      </w:pPr>
+    </w:p>
+    <w:p>
+      <w:pPr>
+        <w:spacing w:line="276" w:lineRule="auto"/>
+        <w:jc w:val="both"/>
+        <w:rPr>
+          <w:lang w:val="es-ES"/>
+        </w:rPr>
+      </w:pPr>
+    </w:p>
+    <w:p>
+      <w:pPr>
+        <w:spacing w:line="276" w:lineRule="auto"/>
+        <w:jc w:val="both"/>
+        <w:rPr>
+          <w:lang w:val="es-ES"/>
+        </w:rPr>
+      </w:pPr>
+    </w:p>
+    <w:p>
+      <w:pPr>
+        <w:spacing w:line="276" w:lineRule="auto"/>
+        <w:jc w:val="both"/>
+        <w:rPr>
+          <w:lang w:val="es-ES"/>
+        </w:rPr>
+      </w:pPr>
+    </w:p>
+    <w:p>
+      <w:pPr>
+        <w:spacing w:line="276" w:lineRule="auto"/>
+        <w:jc w:val="both"/>
+        <w:rPr>
+          <w:lang w:val="es-ES"/>
+        </w:rPr>
+      </w:pPr>
+    </w:p>
+    <w:p>
+      <w:pPr>
+        <w:spacing w:line="276" w:lineRule="auto"/>
+        <w:jc w:val="both"/>
+        <w:rPr>
+          <w:lang w:val="es-ES"/>
+        </w:rPr>
+      </w:pPr>
+    </w:p>
+    <w:p>
+      <w:pPr>
+        <w:spacing w:line="276" w:lineRule="auto"/>
+        <w:jc w:val="both"/>
+        <w:rPr>
+          <w:lang w:val="es-ES"/>
+        </w:rPr>
+      </w:pPr>
+    </w:p>
+    <w:p>
+      <w:pPr>
+        <w:spacing w:line="276" w:lineRule="auto"/>
+        <w:jc w:val="both"/>
+        <w:rPr>
+          <w:lang w:val="es-ES"/>
+        </w:rPr>
+      </w:pPr>
+    </w:p>
+    <w:p>
+      <w:pPr>
+        <w:spacing w:line="276" w:lineRule="auto"/>
+        <w:jc w:val="both"/>
+        <w:rPr>
+          <w:lang w:val="es-ES"/>
+        </w:rPr>
+      </w:pPr>
+    </w:p>
+    <w:p>
+      <w:pPr>
+        <w:spacing w:line="276" w:lineRule="auto"/>
+        <w:jc w:val="both"/>
+        <w:rPr>
+          <w:lang w:val="es-ES"/>
+        </w:rPr>
+      </w:pPr>
+    </w:p>
+    <w:p>
+      <w:pPr>
+        <w:spacing w:line="276" w:lineRule="auto"/>
+        <w:jc w:val="both"/>
+        <w:rPr>
+          <w:lang w:val="es-ES"/>
+        </w:rPr>
+      </w:pPr>
+    </w:p>
+    <w:p>
+      <w:pPr>
+        <w:spacing w:line="276" w:lineRule="auto"/>
+        <w:jc w:val="both"/>
+        <w:rPr>
+          <w:lang w:val="es-ES"/>
+        </w:rPr>
+      </w:pPr>
+    </w:p>
+    <w:p>
+      <w:pPr>
+        <w:spacing w:line="276" w:lineRule="auto"/>
+        <w:jc w:val="both"/>
+        <w:rPr>
+          <w:lang w:val="es-ES"/>
+        </w:rPr>
+      </w:pPr>
+    </w:p>
+    <w:p>
+      <w:pPr>
+        <w:spacing w:line="276" w:lineRule="auto"/>
+        <w:jc w:val="both"/>
+        <w:rPr>
+          <w:lang w:val="es-ES"/>
+        </w:rPr>
+      </w:pPr>
+    </w:p>
+    <w:p>
+      <w:pPr>
+        <w:spacing w:line="276" w:lineRule="auto"/>
+        <w:jc w:val="both"/>
+        <w:rPr>
+          <w:lang w:val="es-ES"/>
+        </w:rPr>
+      </w:pPr>
+    </w:p>
+    <w:p>
+      <w:pPr>
+        <w:spacing w:line="276" w:lineRule="auto"/>
+        <w:jc w:val="both"/>
+        <w:rPr>
+          <w:lang w:val="es-ES"/>
+        </w:rPr>
+      </w:pPr>
+    </w:p>
+    <w:p>
+      <w:pPr>
+        <w:spacing w:line="276" w:lineRule="auto"/>
+        <w:jc w:val="both"/>
+        <w:rPr>
+          <w:lang w:val="es-ES"/>
+        </w:rPr>
+      </w:pPr>
+    </w:p>
+    <w:p>
+      <w:pPr>
+        <w:spacing w:line="276" w:lineRule="auto"/>
+        <w:jc w:val="both"/>
+        <w:rPr>
+          <w:lang w:val="es-ES"/>
+        </w:rPr>
+      </w:pPr>
+    </w:p>
+    <w:p>
+      <w:pPr>
+        <w:spacing w:line="276" w:lineRule="auto"/>
+        <w:jc w:val="both"/>
+        <w:rPr>
+          <w:lang w:val="es-ES"/>
+        </w:rPr>
+      </w:pPr>
+    </w:p>
+    <w:p>
+      <w:pPr>
+        <w:spacing w:line="276" w:lineRule="auto"/>
+        <w:jc w:val="both"/>
+        <w:rPr>
+          <w:lang w:val="es-ES"/>
+        </w:rPr>
+      </w:pPr>
+    </w:p>
+    <w:p>
+      <w:pPr>
+        <w:spacing w:line="276" w:lineRule="auto"/>
+        <w:jc w:val="both"/>
+        <w:rPr>
+          <w:lang w:val="es-ES"/>
+        </w:rPr>
+      </w:pPr>
+    </w:p>
+    <w:p>
+      <w:pPr>
+        <w:spacing w:line="276" w:lineRule="auto"/>
+        <w:jc w:val="both"/>
+        <w:rPr>
+          <w:lang w:val="es-ES"/>
+        </w:rPr>
+      </w:pPr>
+    </w:p>
+    <w:p>
+      <w:pPr>
+        <w:spacing w:line="276" w:lineRule="auto"/>
+        <w:jc w:val="both"/>
+        <w:rPr>
+          <w:lang w:val="es-ES"/>
+        </w:rPr>
+      </w:pPr>
+    </w:p>
+    <w:p>
+      <w:pPr>
+        <w:spacing w:line="276" w:lineRule="auto"/>
+        <w:jc w:val="both"/>
+        <w:rPr>
+          <w:lang w:val="es-ES"/>
+        </w:rPr>
+      </w:pPr>
+    </w:p>
+    <w:p>
+      <w:pPr>
+        <w:spacing w:line="276" w:lineRule="auto"/>
+        <w:jc w:val="both"/>
+        <w:rPr>
+          <w:lang w:val="es-ES"/>
+        </w:rPr>
+      </w:pPr>
+    </w:p>
+    <w:p>
+      <w:pPr>
+        <w:spacing w:line="276" w:lineRule="auto"/>
+        <w:jc w:val="both"/>
+        <w:rPr>
+          <w:lang w:val="es-ES"/>
+        </w:rPr>
+      </w:pPr>
+    </w:p>
+    <w:p>
+      <w:pPr>
+        <w:spacing w:line="276" w:lineRule="auto"/>
+        <w:jc w:val="both"/>
+        <w:rPr>
+          <w:lang w:val="es-ES"/>
+        </w:rPr>
+      </w:pPr>
+    </w:p>
+    <w:p>
+      <w:pPr>
+        <w:spacing w:line="276" w:lineRule="auto"/>
+        <w:jc w:val="both"/>
+        <w:rPr>
+          <w:lang w:val="es-ES"/>
+        </w:rPr>
+      </w:pPr>
+    </w:p>
+    <w:p>
+      <w:pPr>
+        <w:spacing w:line="276" w:lineRule="auto"/>
+        <w:jc w:val="both"/>
+        <w:rPr>
+          <w:lang w:val="es-ES"/>
+        </w:rPr>
+      </w:pPr>
+    </w:p>
+    <w:p>
+      <w:pPr>
+        <w:spacing w:line="276" w:lineRule="auto"/>
+        <w:jc w:val="both"/>
+        <w:rPr>
+          <w:lang w:val="es-ES"/>
+        </w:rPr>
+      </w:pPr>
+    </w:p>
+    <w:p>
+      <w:pPr>
+        <w:spacing w:line="276" w:lineRule="auto"/>
+        <w:jc w:val="both"/>
+        <w:rPr>
+          <w:b/>
+          <w:bCs/>
+          <w:sz w:val="30"/>
+          <w:szCs w:val="30"/>
+          <w:u w:val="single"/>
+          <w:lang w:val="es-ES"/>
+        </w:rPr>
+        <w:sectPr>
+          <w:headerReference w:type="default" r:id="rId14"/>
+          <w:pgSz w:w="12240" w:h="15840" w:code="1"/>
+          <w:pgMar w:top="1008" w:right="936" w:bottom="1008" w:left="936" w:header="432" w:footer="432" w:gutter="0"/>
+          <w:cols w:num="2" w:space="288"/>
+        </w:sectPr>
+      </w:pPr>
+    </w:p>
+    <w:p>
+      <w:pPr>
+        <w:spacing w:line="276" w:lineRule="auto"/>
+        <w:jc w:val="both"/>
+        <w:rPr>
+          <w:b/>
+          <w:bCs/>
+          <w:sz w:val="30"/>
+          <w:szCs w:val="30"/>
+          <w:u w:val="single"/>
+          <w:lang w:val="es-ES"/>
+        </w:rPr>
+      </w:pPr>
+      <w:r>
+        <w:rPr>
+          <w:b/>
+          <w:bCs/>
+          <w:sz w:val="30"/>
+          <w:szCs w:val="30"/>
+          <w:u w:val="single"/>
+          <w:lang w:val="es-ES"/>
+        </w:rPr>
+        <w:lastRenderedPageBreak/>
+        <w:t>Reflexiones Finales</w:t>
+      </w:r>
+    </w:p>
+    <w:p>
+      <w:pPr>
+        <w:spacing w:line="276" w:lineRule="auto"/>
+        <w:jc w:val="both"/>
+        <w:rPr>
+          <w:b/>
+          <w:bCs/>
+          <w:lang w:val="es-ES"/>
+        </w:rPr>
+      </w:pPr>
+    </w:p>
+    <w:p>
+      <w:pPr>
+        <w:spacing w:line="276" w:lineRule="auto"/>
+        <w:jc w:val="both"/>
+        <w:rPr>
+          <w:b/>
+          <w:bCs/>
+          <w:sz w:val="24"/>
+          <w:szCs w:val="24"/>
+          <w:lang w:val="es-ES"/>
+        </w:rPr>
+      </w:pPr>
+      <w:r>
+        <w:rPr>
+          <w:b/>
+          <w:bCs/>
+          <w:sz w:val="24"/>
+          <w:szCs w:val="24"/>
+          <w:lang w:val="es-ES"/>
+        </w:rPr>
+        <w:t>Joseph:</w:t>
+      </w:r>
+      <w:r>
+        <w:rPr>
+          <w:rStyle w:val="Heading1Char"/>
+          <w:sz w:val="24"/>
+          <w:szCs w:val="24"/>
+          <w:lang w:val="es-ES"/>
+        </w:rPr>
+        <w:t xml:space="preserve"> </w:t>
+      </w:r>
+      <w:r>
+        <w:rPr>
+          <w:rStyle w:val="agcmg"/>
+          <w:sz w:val="24"/>
+          <w:szCs w:val="24"/>
+          <w:lang w:val="es-ES"/>
+        </w:rPr>
+        <w:t xml:space="preserve">En este proyecto, construimos y pusimos en producción un sistema de aprendizaje automático de punta a punta: desde la preparación de datos y la validación hasta un servicio web que entrega predicciones de forma estable. Como equipo, confirmamos que la ingeniería de features y el ajuste del umbral marcan la diferencia práctica; que métricas como F1/PR son más útiles que la </w:t>
+      </w:r>
+      <w:proofErr w:type="spellStart"/>
+      <w:r>
+        <w:rPr>
+          <w:rStyle w:val="agcmg"/>
+          <w:sz w:val="24"/>
+          <w:szCs w:val="24"/>
+          <w:lang w:val="es-ES"/>
+        </w:rPr>
+        <w:t>accuracy</w:t>
+      </w:r>
+      <w:proofErr w:type="spellEnd"/>
+      <w:r>
+        <w:rPr>
+          <w:rStyle w:val="agcmg"/>
+          <w:sz w:val="24"/>
+          <w:szCs w:val="24"/>
+          <w:lang w:val="es-ES"/>
+        </w:rPr>
+        <w:t xml:space="preserve"> en escenarios desbalanceados; y que la disciplina operativa (contratos de columnas, reproducibilidad y monitoreo básico) convierte el trabajo en una solución confiable para usuarios reales. Reconocemos el reto de sesgos y </w:t>
+      </w:r>
+      <w:proofErr w:type="spellStart"/>
+      <w:r>
+        <w:rPr>
+          <w:rStyle w:val="agcmg"/>
+          <w:sz w:val="24"/>
+          <w:szCs w:val="24"/>
+          <w:lang w:val="es-ES"/>
+        </w:rPr>
+        <w:t>drift</w:t>
+      </w:r>
+      <w:proofErr w:type="spellEnd"/>
+      <w:r>
+        <w:rPr>
+          <w:rStyle w:val="agcmg"/>
+          <w:sz w:val="24"/>
+          <w:szCs w:val="24"/>
+          <w:lang w:val="es-ES"/>
+        </w:rPr>
+        <w:t xml:space="preserve">, y nuestro siguiente paso es fortalecer interpretabilidad y monitoreo, explorar modelos complementarios y seguir iterando para entregar valor consistente a nuestros </w:t>
+      </w:r>
+      <w:proofErr w:type="spellStart"/>
+      <w:r>
+        <w:rPr>
+          <w:rStyle w:val="agcmg"/>
+          <w:sz w:val="24"/>
+          <w:szCs w:val="24"/>
+          <w:lang w:val="es-ES"/>
+        </w:rPr>
+        <w:t>stakeholders</w:t>
+      </w:r>
+      <w:proofErr w:type="spellEnd"/>
+      <w:r>
+        <w:rPr>
+          <w:rStyle w:val="agcmg"/>
+          <w:sz w:val="24"/>
+          <w:szCs w:val="24"/>
+          <w:lang w:val="es-ES"/>
+        </w:rPr>
+        <w:t>.</w:t>
+      </w:r>
+    </w:p>
+    <w:p>
+      <w:pPr>
+        <w:spacing w:line="276" w:lineRule="auto"/>
+        <w:jc w:val="both"/>
+        <w:rPr>
+          <w:b/>
+          <w:bCs/>
+          <w:lang w:val="es-ES"/>
+        </w:rPr>
+      </w:pPr>
+    </w:p>
+    <w:p>
+      <w:pPr>
+        <w:spacing w:line="276" w:lineRule="auto"/>
+        <w:jc w:val="both"/>
+        <w:rPr>
+          <w:b/>
+          <w:bCs/>
+          <w:sz w:val="24"/>
+          <w:szCs w:val="24"/>
+          <w:lang w:val="es-ES"/>
+        </w:rPr>
+      </w:pPr>
+      <w:r>
+        <w:rPr>
+          <w:b/>
+          <w:bCs/>
+          <w:sz w:val="24"/>
+          <w:szCs w:val="24"/>
+          <w:lang w:val="es-ES"/>
+        </w:rPr>
+        <w:t>Miguel:</w:t>
+      </w:r>
+      <w:r>
+        <w:rPr>
+          <w:b/>
+          <w:bCs/>
+          <w:sz w:val="24"/>
+          <w:szCs w:val="24"/>
+          <w:lang w:val="es-ES"/>
+        </w:rPr>
+        <w:t xml:space="preserve"> </w:t>
+      </w:r>
+      <w:r>
+        <w:rPr>
+          <w:sz w:val="24"/>
+          <w:szCs w:val="24"/>
+          <w:lang w:val="es-ES"/>
+        </w:rPr>
+        <w:t xml:space="preserve">Durante este proyecto entendí de verdad qué significa construir un modelo “de extremo a extremo”. Pasé de tener respuestas de un Google </w:t>
+      </w:r>
+      <w:proofErr w:type="spellStart"/>
+      <w:r>
+        <w:rPr>
+          <w:sz w:val="24"/>
+          <w:szCs w:val="24"/>
+          <w:lang w:val="es-ES"/>
+        </w:rPr>
+        <w:t>Forms</w:t>
+      </w:r>
+      <w:proofErr w:type="spellEnd"/>
+      <w:r>
+        <w:rPr>
+          <w:sz w:val="24"/>
+          <w:szCs w:val="24"/>
+          <w:lang w:val="es-ES"/>
+        </w:rPr>
+        <w:t xml:space="preserve"> a un pipeline reproducible: limpiar, imputar, estandarizar y </w:t>
+      </w:r>
+      <w:proofErr w:type="spellStart"/>
+      <w:r>
+        <w:rPr>
+          <w:sz w:val="24"/>
+          <w:szCs w:val="24"/>
+          <w:lang w:val="es-ES"/>
+        </w:rPr>
+        <w:t>one-hot</w:t>
+      </w:r>
+      <w:proofErr w:type="spellEnd"/>
+      <w:r>
+        <w:rPr>
+          <w:sz w:val="24"/>
+          <w:szCs w:val="24"/>
+          <w:lang w:val="es-ES"/>
+        </w:rPr>
+        <w:t xml:space="preserve"> antes de siquiera pensar en entrenar. Elegir Regresión Logística dejó de ser solo teoría: vi el valor de obtener probabilidades interpretables, de controlar la complejidad con L2 y de validar con K-</w:t>
+      </w:r>
+      <w:proofErr w:type="spellStart"/>
+      <w:r>
+        <w:rPr>
+          <w:sz w:val="24"/>
+          <w:szCs w:val="24"/>
+          <w:lang w:val="es-ES"/>
+        </w:rPr>
+        <w:t>Fold</w:t>
+      </w:r>
+      <w:proofErr w:type="spellEnd"/>
+      <w:r>
+        <w:rPr>
+          <w:sz w:val="24"/>
+          <w:szCs w:val="24"/>
+          <w:lang w:val="es-ES"/>
+        </w:rPr>
+        <w:t xml:space="preserve"> estratificado mientras afinaba </w:t>
+      </w:r>
+      <w:proofErr w:type="spellStart"/>
+      <w:r>
+        <w:rPr>
+          <w:sz w:val="24"/>
+          <w:szCs w:val="24"/>
+          <w:lang w:val="es-ES"/>
+        </w:rPr>
+        <w:t>hiperparámetros</w:t>
+      </w:r>
+      <w:proofErr w:type="spellEnd"/>
+      <w:r>
+        <w:rPr>
+          <w:sz w:val="24"/>
+          <w:szCs w:val="24"/>
+          <w:lang w:val="es-ES"/>
+        </w:rPr>
+        <w:t xml:space="preserve"> con ROC-AUC (mucho más útil que mirar solo </w:t>
+      </w:r>
+      <w:proofErr w:type="spellStart"/>
+      <w:r>
+        <w:rPr>
+          <w:sz w:val="24"/>
+          <w:szCs w:val="24"/>
+          <w:lang w:val="es-ES"/>
+        </w:rPr>
+        <w:t>accuracy</w:t>
+      </w:r>
+      <w:proofErr w:type="spellEnd"/>
+      <w:r>
+        <w:rPr>
+          <w:sz w:val="24"/>
+          <w:szCs w:val="24"/>
+          <w:lang w:val="es-ES"/>
+        </w:rPr>
+        <w:t xml:space="preserve">). También aprendí a separar predicción de decisión: el modelo estima la probabilidad y el umbral traduce esa probabilidad en acción según la prioridad del problema. Montar el modelo en </w:t>
+      </w:r>
+      <w:proofErr w:type="spellStart"/>
+      <w:r>
+        <w:rPr>
+          <w:sz w:val="24"/>
+          <w:szCs w:val="24"/>
+          <w:lang w:val="es-ES"/>
+        </w:rPr>
+        <w:t>FastAPI</w:t>
+      </w:r>
+      <w:proofErr w:type="spellEnd"/>
+      <w:r>
+        <w:rPr>
+          <w:sz w:val="24"/>
+          <w:szCs w:val="24"/>
+          <w:lang w:val="es-ES"/>
+        </w:rPr>
+        <w:t xml:space="preserve"> me enseñó a pensar en uso real (inputs limpios, categorías desconocidas, mensajes de error) y a valorar la trazabilidad que dan los metadatos. Finalmente, me llevo una conciencia más clara sobre buenas prácticas: evitar fugas de información, documentar cada paso y preferir soluciones simples pero robustas que se puedan mantener y explicar.</w:t>
+      </w:r>
+    </w:p>
+    <w:p>
+      <w:pPr>
+        <w:pStyle w:val="NormalWeb"/>
+        <w:spacing w:line="276" w:lineRule="auto"/>
+        <w:jc w:val="both"/>
+        <w:rPr>
+          <w:rStyle w:val="relative"/>
+        </w:rPr>
+      </w:pPr>
+      <w:r>
+        <w:rPr>
+          <w:b/>
+          <w:bCs/>
+          <w:lang w:val="es-ES"/>
+        </w:rPr>
+        <w:t xml:space="preserve">Gabriel: </w:t>
+      </w:r>
+      <w:r>
+        <w:t>En este proyecto aprendí a aplicar la regresión logística más allá de lo teórico. El trabajo comenzó con la recolección de datos y su limpieza, lo que me hizo ver la importancia de organizar bien la información antes de entrenar un modelo. También entendí que no todas las variables aportan valor, y que seleccionar las más útiles mejora la calidad de los resultados. Algo que me quedó claro fue que el umbral de decisión no es fijo, y que ajustarlo cambia la forma en que el modelo equilibra entre detectar más casos positivos y reducir errores. Además, interpretar los coeficientes me permitió entender qué factores están más relacionados con los ingresos, como el nivel educativo o las horas trabajadas. En general, este proyecto me enseñó que un modelo de machine learning no solo depende de la matemática, sino del proceso completo: desde cómo se recogen y procesan los datos hasta cómo se interpretan los resultados para que puedan tener un uso real y confiable.</w:t>
+      </w:r>
+    </w:p>
+    <w:p>
+      <w:pPr>
+        <w:spacing w:line="276" w:lineRule="auto"/>
+        <w:jc w:val="both"/>
+        <w:rPr>
+          <w:sz w:val="24"/>
+          <w:szCs w:val="24"/>
+          <w:lang w:val="es-ES"/>
+        </w:rPr>
+      </w:pPr>
+    </w:p>
+    <w:p>
+      <w:pPr>
+        <w:spacing w:line="276" w:lineRule="auto"/>
+        <w:jc w:val="both"/>
+        <w:rPr>
+          <w:sz w:val="24"/>
+          <w:szCs w:val="24"/>
+          <w:lang w:val="es-ES"/>
+        </w:rPr>
+      </w:pPr>
+    </w:p>
     <w:sectPr>
-      <w:headerReference w:type="default" r:id="rId14"/>
+      <w:type w:val="continuous"/>
       <w:pgSz w:w="12240" w:h="15840" w:code="1"/>
       <w:pgMar w:top="1008" w:right="936" w:bottom="1008" w:left="936" w:header="432" w:footer="432" w:gutter="0"/>
-      <w:cols w:num="2" w:space="288"/>
+      <w:cols w:space="288"/>
     </w:sectPr>
   </w:body>
 </w:document>
@@ -8199,6 +9604,16 @@
       <w:color w:val="666666"/>
     </w:rPr>
   </w:style>
+  <w:style w:type="character" w:customStyle="1" w:styleId="agcmg">
+    <w:name w:val="a_gcmg"/>
+    <w:basedOn w:val="DefaultParagraphFont"/>
+    <w:rsid w:val="00EC21EF"/>
+  </w:style>
+  <w:style w:type="character" w:customStyle="1" w:styleId="relative">
+    <w:name w:val="relative"/>
+    <w:basedOn w:val="DefaultParagraphFont"/>
+    <w:rsid w:val="00A25A0F"/>
+  </w:style>
 </w:styles>
 </file>
 

</xml_diff>